<commit_message>
Deberes y apuntes del 26/09/2023
Deberes y apuntes del 26/09/2023
</commit_message>
<xml_diff>
--- a/Moviles/1º Evaluacion/Apuntes de clase.docx
+++ b/Moviles/1º Evaluacion/Apuntes de clase.docx
@@ -109,12 +109,12 @@
           <wp:inline distB="114300" distT="114300" distL="114300" distR="114300">
             <wp:extent cx="3349440" cy="2593306"/>
             <wp:effectExtent b="0" l="0" r="0" t="0"/>
-            <wp:docPr id="4" name="image6.png"/>
+            <wp:docPr id="4" name="image3.png"/>
             <a:graphic>
               <a:graphicData uri="http://schemas.openxmlformats.org/drawingml/2006/picture">
                 <pic:pic>
                   <pic:nvPicPr>
-                    <pic:cNvPr id="0" name="image6.png"/>
+                    <pic:cNvPr id="0" name="image3.png"/>
                     <pic:cNvPicPr preferRelativeResize="0"/>
                   </pic:nvPicPr>
                   <pic:blipFill>
@@ -216,12 +216,12 @@
           <wp:inline distB="114300" distT="114300" distL="114300" distR="114300">
             <wp:extent cx="3389262" cy="2289396"/>
             <wp:effectExtent b="0" l="0" r="0" t="0"/>
-            <wp:docPr id="5" name="image2.png"/>
+            <wp:docPr id="5" name="image6.png"/>
             <a:graphic>
               <a:graphicData uri="http://schemas.openxmlformats.org/drawingml/2006/picture">
                 <pic:pic>
                   <pic:nvPicPr>
-                    <pic:cNvPr id="0" name="image2.png"/>
+                    <pic:cNvPr id="0" name="image6.png"/>
                     <pic:cNvPicPr preferRelativeResize="0"/>
                   </pic:nvPicPr>
                   <pic:blipFill>
@@ -309,12 +309,12 @@
           <wp:inline distB="114300" distT="114300" distL="114300" distR="114300">
             <wp:extent cx="3383907" cy="2362518"/>
             <wp:effectExtent b="0" l="0" r="0" t="0"/>
-            <wp:docPr id="6" name="image4.png"/>
+            <wp:docPr id="6" name="image5.png"/>
             <a:graphic>
               <a:graphicData uri="http://schemas.openxmlformats.org/drawingml/2006/picture">
                 <pic:pic>
                   <pic:nvPicPr>
-                    <pic:cNvPr id="0" name="image4.png"/>
+                    <pic:cNvPr id="0" name="image5.png"/>
                     <pic:cNvPicPr preferRelativeResize="0"/>
                   </pic:nvPicPr>
                   <pic:blipFill>
@@ -466,12 +466,12 @@
           <wp:inline distB="114300" distT="114300" distL="114300" distR="114300">
             <wp:extent cx="2981897" cy="2762236"/>
             <wp:effectExtent b="0" l="0" r="0" t="0"/>
-            <wp:docPr id="8" name="image1.png"/>
+            <wp:docPr id="8" name="image2.png"/>
             <a:graphic>
               <a:graphicData uri="http://schemas.openxmlformats.org/drawingml/2006/picture">
                 <pic:pic>
                   <pic:nvPicPr>
-                    <pic:cNvPr id="0" name="image1.png"/>
+                    <pic:cNvPr id="0" name="image2.png"/>
                     <pic:cNvPicPr preferRelativeResize="0"/>
                   </pic:nvPicPr>
                   <pic:blipFill>
@@ -530,12 +530,12 @@
           <wp:inline distB="114300" distT="114300" distL="114300" distR="114300">
             <wp:extent cx="3010853" cy="382330"/>
             <wp:effectExtent b="0" l="0" r="0" t="0"/>
-            <wp:docPr id="2" name="image5.png"/>
+            <wp:docPr id="2" name="image7.png"/>
             <a:graphic>
               <a:graphicData uri="http://schemas.openxmlformats.org/drawingml/2006/picture">
                 <pic:pic>
                   <pic:nvPicPr>
-                    <pic:cNvPr id="0" name="image5.png"/>
+                    <pic:cNvPr id="0" name="image7.png"/>
                     <pic:cNvPicPr preferRelativeResize="0"/>
                   </pic:nvPicPr>
                   <pic:blipFill>
@@ -880,12 +880,12 @@
           <wp:inline distB="114300" distT="114300" distL="114300" distR="114300">
             <wp:extent cx="2609850" cy="1590675"/>
             <wp:effectExtent b="0" l="0" r="0" t="0"/>
-            <wp:docPr id="3" name="image7.png"/>
+            <wp:docPr id="3" name="image1.png"/>
             <a:graphic>
               <a:graphicData uri="http://schemas.openxmlformats.org/drawingml/2006/picture">
                 <pic:pic>
                   <pic:nvPicPr>
-                    <pic:cNvPr id="0" name="image7.png"/>
+                    <pic:cNvPr id="0" name="image1.png"/>
                     <pic:cNvPicPr preferRelativeResize="0"/>
                   </pic:nvPicPr>
                   <pic:blipFill>
@@ -944,12 +944,12 @@
           <wp:inline distB="114300" distT="114300" distL="114300" distR="114300">
             <wp:extent cx="2175696" cy="2514917"/>
             <wp:effectExtent b="0" l="0" r="0" t="0"/>
-            <wp:docPr id="7" name="image3.png"/>
+            <wp:docPr id="7" name="image4.png"/>
             <a:graphic>
               <a:graphicData uri="http://schemas.openxmlformats.org/drawingml/2006/picture">
                 <pic:pic>
                   <pic:nvPicPr>
-                    <pic:cNvPr id="0" name="image3.png"/>
+                    <pic:cNvPr id="0" name="image4.png"/>
                     <pic:cNvPicPr preferRelativeResize="0"/>
                   </pic:nvPicPr>
                   <pic:blipFill>
@@ -2287,7 +2287,9 @@
     <w:p>
       <w:pPr>
         <w:spacing w:before="240" w:line="259.20000000000005" w:lineRule="auto"/>
-        <w:rPr/>
+        <w:rPr>
+          <w:rFonts w:ascii="Arial" w:cs="Arial" w:eastAsia="Arial" w:hAnsi="Arial"/>
+        </w:rPr>
       </w:pPr>
       <w:r>
         <w:rPr>
@@ -2295,6 +2297,1998 @@
           <w:rtl w:val="0"/>
         </w:rPr>
         <w:t xml:space="preserve">Kotlin es un lenguaje derivado de Java que busca hacer la programación más sencilla. Introduce características como la prevención de NullPointerException mediante la prohibición de la creación de objetos no inicializados (indicados con ?), eliminación de puntos y comas, y castings más concisos entre otras cosas.</w:t>
+      </w:r>
+    </w:p>
+    <w:p>
+      <w:pPr>
+        <w:keepNext w:val="0"/>
+        <w:keepLines w:val="0"/>
+        <w:pageBreakBefore w:val="0"/>
+        <w:widowControl w:val="1"/>
+        <w:pBdr>
+          <w:top w:space="0" w:sz="0" w:val="nil"/>
+          <w:left w:space="0" w:sz="0" w:val="nil"/>
+          <w:bottom w:space="0" w:sz="0" w:val="nil"/>
+          <w:right w:space="0" w:sz="0" w:val="nil"/>
+          <w:between w:space="0" w:sz="0" w:val="nil"/>
+        </w:pBdr>
+        <w:shd w:fill="auto" w:val="clear"/>
+        <w:spacing w:after="160" w:before="240" w:line="259.20000000000005" w:lineRule="auto"/>
+        <w:ind w:left="0" w:right="0" w:firstLine="0"/>
+        <w:jc w:val="left"/>
+        <w:rPr>
+          <w:rFonts w:ascii="Arial" w:cs="Arial" w:eastAsia="Arial" w:hAnsi="Arial"/>
+        </w:rPr>
+      </w:pPr>
+      <w:r>
+        <w:rPr>
+          <w:rFonts w:ascii="Arial" w:cs="Arial" w:eastAsia="Arial" w:hAnsi="Arial"/>
+          <w:b w:val="1"/>
+          <w:sz w:val="28"/>
+          <w:szCs w:val="28"/>
+          <w:rtl w:val="0"/>
+        </w:rPr>
+        <w:t xml:space="preserve">Spinner</w:t>
+      </w:r>
+      <w:r>
+        <w:rPr>
+          <w:rtl w:val="0"/>
+        </w:rPr>
+      </w:r>
+    </w:p>
+    <w:p>
+      <w:pPr>
+        <w:keepNext w:val="0"/>
+        <w:keepLines w:val="0"/>
+        <w:pageBreakBefore w:val="0"/>
+        <w:widowControl w:val="1"/>
+        <w:pBdr>
+          <w:top w:space="0" w:sz="0" w:val="nil"/>
+          <w:left w:space="0" w:sz="0" w:val="nil"/>
+          <w:bottom w:space="0" w:sz="0" w:val="nil"/>
+          <w:right w:space="0" w:sz="0" w:val="nil"/>
+          <w:between w:space="0" w:sz="0" w:val="nil"/>
+        </w:pBdr>
+        <w:shd w:fill="auto" w:val="clear"/>
+        <w:spacing w:after="160" w:before="240" w:line="259.20000000000005" w:lineRule="auto"/>
+        <w:ind w:left="0" w:right="0" w:firstLine="0"/>
+        <w:jc w:val="left"/>
+        <w:rPr>
+          <w:rFonts w:ascii="Arial" w:cs="Arial" w:eastAsia="Arial" w:hAnsi="Arial"/>
+        </w:rPr>
+      </w:pPr>
+      <w:r>
+        <w:rPr>
+          <w:rFonts w:ascii="Arial" w:cs="Arial" w:eastAsia="Arial" w:hAnsi="Arial"/>
+          <w:rtl w:val="0"/>
+        </w:rPr>
+        <w:t xml:space="preserve">Un </w:t>
+      </w:r>
+      <w:r>
+        <w:rPr>
+          <w:rFonts w:ascii="Arial" w:cs="Arial" w:eastAsia="Arial" w:hAnsi="Arial"/>
+          <w:rtl w:val="0"/>
+        </w:rPr>
+        <w:t xml:space="preserve">Spinner</w:t>
+      </w:r>
+      <w:r>
+        <w:rPr>
+          <w:rFonts w:ascii="Arial" w:cs="Arial" w:eastAsia="Arial" w:hAnsi="Arial"/>
+          <w:rtl w:val="0"/>
+        </w:rPr>
+        <w:t xml:space="preserve"> es un desplegable que puede trabajar con datos de manera estática, lo que significa que estos datos no cambian durante la ejecución de la aplicación, a menos que los manipulemos en tiempo de ejecución.</w:t>
+      </w:r>
+    </w:p>
+    <w:p>
+      <w:pPr>
+        <w:keepNext w:val="0"/>
+        <w:keepLines w:val="0"/>
+        <w:pageBreakBefore w:val="0"/>
+        <w:widowControl w:val="1"/>
+        <w:pBdr>
+          <w:top w:space="0" w:sz="0" w:val="nil"/>
+          <w:left w:space="0" w:sz="0" w:val="nil"/>
+          <w:bottom w:space="0" w:sz="0" w:val="nil"/>
+          <w:right w:space="0" w:sz="0" w:val="nil"/>
+          <w:between w:space="0" w:sz="0" w:val="nil"/>
+        </w:pBdr>
+        <w:shd w:fill="auto" w:val="clear"/>
+        <w:spacing w:after="160" w:before="240" w:line="259.20000000000005" w:lineRule="auto"/>
+        <w:ind w:left="0" w:right="0" w:firstLine="0"/>
+        <w:jc w:val="left"/>
+        <w:rPr>
+          <w:rFonts w:ascii="Arial" w:cs="Arial" w:eastAsia="Arial" w:hAnsi="Arial"/>
+        </w:rPr>
+      </w:pPr>
+      <w:r>
+        <w:rPr>
+          <w:rFonts w:ascii="Arial" w:cs="Arial" w:eastAsia="Arial" w:hAnsi="Arial"/>
+          <w:rtl w:val="0"/>
+        </w:rPr>
+        <w:t xml:space="preserve">Puedes llenarlo de dos formas diferentes:</w:t>
+      </w:r>
+    </w:p>
+    <w:p>
+      <w:pPr>
+        <w:keepNext w:val="0"/>
+        <w:keepLines w:val="0"/>
+        <w:pageBreakBefore w:val="0"/>
+        <w:widowControl w:val="1"/>
+        <w:pBdr>
+          <w:top w:space="0" w:sz="0" w:val="nil"/>
+          <w:left w:space="0" w:sz="0" w:val="nil"/>
+          <w:bottom w:space="0" w:sz="0" w:val="nil"/>
+          <w:right w:space="0" w:sz="0" w:val="nil"/>
+          <w:between w:space="0" w:sz="0" w:val="nil"/>
+        </w:pBdr>
+        <w:shd w:fill="auto" w:val="clear"/>
+        <w:spacing w:after="160" w:before="240" w:line="259.20000000000005" w:lineRule="auto"/>
+        <w:ind w:left="0" w:right="0" w:firstLine="0"/>
+        <w:jc w:val="left"/>
+        <w:rPr>
+          <w:rFonts w:ascii="Arial" w:cs="Arial" w:eastAsia="Arial" w:hAnsi="Arial"/>
+        </w:rPr>
+      </w:pPr>
+      <w:r>
+        <w:rPr>
+          <w:rFonts w:ascii="Arial" w:cs="Arial" w:eastAsia="Arial" w:hAnsi="Arial"/>
+          <w:rtl w:val="0"/>
+        </w:rPr>
+        <w:t xml:space="preserve">Crear un array de cadenas en los recursos XML, como se muestra a continuación:</w:t>
+      </w:r>
+    </w:p>
+    <w:p>
+      <w:pPr>
+        <w:keepNext w:val="0"/>
+        <w:keepLines w:val="0"/>
+        <w:pageBreakBefore w:val="0"/>
+        <w:widowControl w:val="1"/>
+        <w:pBdr>
+          <w:top w:space="0" w:sz="0" w:val="nil"/>
+          <w:left w:space="0" w:sz="0" w:val="nil"/>
+          <w:bottom w:space="0" w:sz="0" w:val="nil"/>
+          <w:right w:space="0" w:sz="0" w:val="nil"/>
+          <w:between w:space="0" w:sz="0" w:val="nil"/>
+        </w:pBdr>
+        <w:shd w:fill="auto" w:val="clear"/>
+        <w:spacing w:after="160" w:before="240" w:line="259.20000000000005" w:lineRule="auto"/>
+        <w:ind w:left="0" w:right="0" w:firstLine="0"/>
+        <w:jc w:val="left"/>
+        <w:rPr>
+          <w:rFonts w:ascii="Arial" w:cs="Arial" w:eastAsia="Arial" w:hAnsi="Arial"/>
+        </w:rPr>
+      </w:pPr>
+      <w:r>
+        <w:rPr>
+          <w:rFonts w:ascii="Arial" w:cs="Arial" w:eastAsia="Arial" w:hAnsi="Arial"/>
+          <w:rtl w:val="0"/>
+        </w:rPr>
+        <w:t xml:space="preserve">xml</w:t>
+      </w:r>
+    </w:p>
+    <w:p>
+      <w:pPr>
+        <w:keepNext w:val="0"/>
+        <w:keepLines w:val="0"/>
+        <w:pageBreakBefore w:val="0"/>
+        <w:widowControl w:val="1"/>
+        <w:pBdr>
+          <w:top w:space="0" w:sz="0" w:val="nil"/>
+          <w:left w:space="0" w:sz="0" w:val="nil"/>
+          <w:bottom w:space="0" w:sz="0" w:val="nil"/>
+          <w:right w:space="0" w:sz="0" w:val="nil"/>
+          <w:between w:space="0" w:sz="0" w:val="nil"/>
+        </w:pBdr>
+        <w:shd w:fill="auto" w:val="clear"/>
+        <w:spacing w:after="160" w:before="240" w:line="259.20000000000005" w:lineRule="auto"/>
+        <w:ind w:left="0" w:right="0" w:firstLine="0"/>
+        <w:jc w:val="left"/>
+        <w:rPr>
+          <w:rFonts w:ascii="Arial" w:cs="Arial" w:eastAsia="Arial" w:hAnsi="Arial"/>
+        </w:rPr>
+      </w:pPr>
+      <w:r>
+        <w:rPr>
+          <w:rFonts w:ascii="Arial" w:cs="Arial" w:eastAsia="Arial" w:hAnsi="Arial"/>
+          <w:rtl w:val="0"/>
+        </w:rPr>
+        <w:t xml:space="preserve">Copy code</w:t>
+      </w:r>
+    </w:p>
+    <w:p>
+      <w:pPr>
+        <w:keepNext w:val="0"/>
+        <w:keepLines w:val="0"/>
+        <w:pageBreakBefore w:val="0"/>
+        <w:widowControl w:val="1"/>
+        <w:pBdr>
+          <w:top w:space="0" w:sz="0" w:val="nil"/>
+          <w:left w:space="0" w:sz="0" w:val="nil"/>
+          <w:bottom w:space="0" w:sz="0" w:val="nil"/>
+          <w:right w:space="0" w:sz="0" w:val="nil"/>
+          <w:between w:space="0" w:sz="0" w:val="nil"/>
+        </w:pBdr>
+        <w:shd w:fill="auto" w:val="clear"/>
+        <w:spacing w:after="160" w:before="240" w:line="259.20000000000005" w:lineRule="auto"/>
+        <w:ind w:left="0" w:right="0" w:firstLine="0"/>
+        <w:jc w:val="left"/>
+        <w:rPr>
+          <w:rFonts w:ascii="Arial" w:cs="Arial" w:eastAsia="Arial" w:hAnsi="Arial"/>
+        </w:rPr>
+      </w:pPr>
+      <w:r>
+        <w:rPr>
+          <w:rFonts w:ascii="Arial" w:cs="Arial" w:eastAsia="Arial" w:hAnsi="Arial"/>
+          <w:rtl w:val="0"/>
+        </w:rPr>
+        <w:t xml:space="preserve">&lt;string-array </w:t>
+      </w:r>
+      <w:r>
+        <w:rPr>
+          <w:rFonts w:ascii="Arial" w:cs="Arial" w:eastAsia="Arial" w:hAnsi="Arial"/>
+          <w:rtl w:val="0"/>
+        </w:rPr>
+        <w:t xml:space="preserve">name</w:t>
+      </w:r>
+      <w:r>
+        <w:rPr>
+          <w:rFonts w:ascii="Arial" w:cs="Arial" w:eastAsia="Arial" w:hAnsi="Arial"/>
+          <w:rtl w:val="0"/>
+        </w:rPr>
+        <w:t xml:space="preserve">=</w:t>
+      </w:r>
+      <w:r>
+        <w:rPr>
+          <w:rFonts w:ascii="Arial" w:cs="Arial" w:eastAsia="Arial" w:hAnsi="Arial"/>
+          <w:rtl w:val="0"/>
+        </w:rPr>
+        <w:t xml:space="preserve">"ciudades"</w:t>
+      </w:r>
+      <w:r>
+        <w:rPr>
+          <w:rFonts w:ascii="Arial" w:cs="Arial" w:eastAsia="Arial" w:hAnsi="Arial"/>
+          <w:rtl w:val="0"/>
+        </w:rPr>
+        <w:t xml:space="preserve">&gt;</w:t>
+      </w:r>
+    </w:p>
+    <w:p>
+      <w:pPr>
+        <w:keepNext w:val="0"/>
+        <w:keepLines w:val="0"/>
+        <w:pageBreakBefore w:val="0"/>
+        <w:widowControl w:val="1"/>
+        <w:pBdr>
+          <w:top w:space="0" w:sz="0" w:val="nil"/>
+          <w:left w:space="0" w:sz="0" w:val="nil"/>
+          <w:bottom w:space="0" w:sz="0" w:val="nil"/>
+          <w:right w:space="0" w:sz="0" w:val="nil"/>
+          <w:between w:space="0" w:sz="0" w:val="nil"/>
+        </w:pBdr>
+        <w:shd w:fill="auto" w:val="clear"/>
+        <w:spacing w:after="160" w:before="240" w:line="259.20000000000005" w:lineRule="auto"/>
+        <w:ind w:left="0" w:right="0" w:firstLine="0"/>
+        <w:jc w:val="left"/>
+        <w:rPr>
+          <w:rFonts w:ascii="Arial" w:cs="Arial" w:eastAsia="Arial" w:hAnsi="Arial"/>
+        </w:rPr>
+      </w:pPr>
+      <w:r>
+        <w:rPr>
+          <w:rFonts w:ascii="Arial" w:cs="Arial" w:eastAsia="Arial" w:hAnsi="Arial"/>
+          <w:rtl w:val="0"/>
+        </w:rPr>
+        <w:t xml:space="preserve">    &lt;item&gt;Barcelona&lt;/item&gt;</w:t>
+      </w:r>
+    </w:p>
+    <w:p>
+      <w:pPr>
+        <w:keepNext w:val="0"/>
+        <w:keepLines w:val="0"/>
+        <w:pageBreakBefore w:val="0"/>
+        <w:widowControl w:val="1"/>
+        <w:pBdr>
+          <w:top w:space="0" w:sz="0" w:val="nil"/>
+          <w:left w:space="0" w:sz="0" w:val="nil"/>
+          <w:bottom w:space="0" w:sz="0" w:val="nil"/>
+          <w:right w:space="0" w:sz="0" w:val="nil"/>
+          <w:between w:space="0" w:sz="0" w:val="nil"/>
+        </w:pBdr>
+        <w:shd w:fill="auto" w:val="clear"/>
+        <w:spacing w:after="160" w:before="240" w:line="259.20000000000005" w:lineRule="auto"/>
+        <w:ind w:left="0" w:right="0" w:firstLine="0"/>
+        <w:jc w:val="left"/>
+        <w:rPr>
+          <w:rFonts w:ascii="Arial" w:cs="Arial" w:eastAsia="Arial" w:hAnsi="Arial"/>
+        </w:rPr>
+      </w:pPr>
+      <w:r>
+        <w:rPr>
+          <w:rFonts w:ascii="Arial" w:cs="Arial" w:eastAsia="Arial" w:hAnsi="Arial"/>
+          <w:rtl w:val="0"/>
+        </w:rPr>
+        <w:t xml:space="preserve">    &lt;item&gt;Madrid&lt;/item&gt;</w:t>
+      </w:r>
+    </w:p>
+    <w:p>
+      <w:pPr>
+        <w:keepNext w:val="0"/>
+        <w:keepLines w:val="0"/>
+        <w:pageBreakBefore w:val="0"/>
+        <w:widowControl w:val="1"/>
+        <w:pBdr>
+          <w:top w:space="0" w:sz="0" w:val="nil"/>
+          <w:left w:space="0" w:sz="0" w:val="nil"/>
+          <w:bottom w:space="0" w:sz="0" w:val="nil"/>
+          <w:right w:space="0" w:sz="0" w:val="nil"/>
+          <w:between w:space="0" w:sz="0" w:val="nil"/>
+        </w:pBdr>
+        <w:shd w:fill="auto" w:val="clear"/>
+        <w:spacing w:after="160" w:before="240" w:line="259.20000000000005" w:lineRule="auto"/>
+        <w:ind w:left="0" w:right="0" w:firstLine="0"/>
+        <w:jc w:val="left"/>
+        <w:rPr>
+          <w:rFonts w:ascii="Arial" w:cs="Arial" w:eastAsia="Arial" w:hAnsi="Arial"/>
+        </w:rPr>
+      </w:pPr>
+      <w:r>
+        <w:rPr>
+          <w:rFonts w:ascii="Arial" w:cs="Arial" w:eastAsia="Arial" w:hAnsi="Arial"/>
+          <w:rtl w:val="0"/>
+        </w:rPr>
+        <w:t xml:space="preserve">    &lt;item&gt;Valencia&lt;/item&gt;</w:t>
+      </w:r>
+    </w:p>
+    <w:p>
+      <w:pPr>
+        <w:keepNext w:val="0"/>
+        <w:keepLines w:val="0"/>
+        <w:pageBreakBefore w:val="0"/>
+        <w:widowControl w:val="1"/>
+        <w:pBdr>
+          <w:top w:space="0" w:sz="0" w:val="nil"/>
+          <w:left w:space="0" w:sz="0" w:val="nil"/>
+          <w:bottom w:space="0" w:sz="0" w:val="nil"/>
+          <w:right w:space="0" w:sz="0" w:val="nil"/>
+          <w:between w:space="0" w:sz="0" w:val="nil"/>
+        </w:pBdr>
+        <w:shd w:fill="auto" w:val="clear"/>
+        <w:spacing w:after="160" w:before="240" w:line="259.20000000000005" w:lineRule="auto"/>
+        <w:ind w:left="0" w:right="0" w:firstLine="0"/>
+        <w:jc w:val="left"/>
+        <w:rPr>
+          <w:rFonts w:ascii="Arial" w:cs="Arial" w:eastAsia="Arial" w:hAnsi="Arial"/>
+        </w:rPr>
+      </w:pPr>
+      <w:r>
+        <w:rPr>
+          <w:rFonts w:ascii="Arial" w:cs="Arial" w:eastAsia="Arial" w:hAnsi="Arial"/>
+          <w:rtl w:val="0"/>
+        </w:rPr>
+        <w:t xml:space="preserve">&lt;/string-array&gt;</w:t>
+      </w:r>
+    </w:p>
+    <w:p>
+      <w:pPr>
+        <w:keepNext w:val="0"/>
+        <w:keepLines w:val="0"/>
+        <w:pageBreakBefore w:val="0"/>
+        <w:widowControl w:val="1"/>
+        <w:pBdr>
+          <w:top w:space="0" w:sz="0" w:val="nil"/>
+          <w:left w:space="0" w:sz="0" w:val="nil"/>
+          <w:bottom w:space="0" w:sz="0" w:val="nil"/>
+          <w:right w:space="0" w:sz="0" w:val="nil"/>
+          <w:between w:space="0" w:sz="0" w:val="nil"/>
+        </w:pBdr>
+        <w:shd w:fill="auto" w:val="clear"/>
+        <w:spacing w:after="160" w:before="240" w:line="259.20000000000005" w:lineRule="auto"/>
+        <w:ind w:left="0" w:right="0" w:firstLine="0"/>
+        <w:jc w:val="left"/>
+        <w:rPr>
+          <w:rFonts w:ascii="Arial" w:cs="Arial" w:eastAsia="Arial" w:hAnsi="Arial"/>
+        </w:rPr>
+      </w:pPr>
+      <w:r>
+        <w:rPr>
+          <w:rtl w:val="0"/>
+        </w:rPr>
+      </w:r>
+    </w:p>
+    <w:p>
+      <w:pPr>
+        <w:keepNext w:val="0"/>
+        <w:keepLines w:val="0"/>
+        <w:pageBreakBefore w:val="0"/>
+        <w:widowControl w:val="1"/>
+        <w:pBdr>
+          <w:top w:space="0" w:sz="0" w:val="nil"/>
+          <w:left w:space="0" w:sz="0" w:val="nil"/>
+          <w:bottom w:space="0" w:sz="0" w:val="nil"/>
+          <w:right w:space="0" w:sz="0" w:val="nil"/>
+          <w:between w:space="0" w:sz="0" w:val="nil"/>
+        </w:pBdr>
+        <w:shd w:fill="auto" w:val="clear"/>
+        <w:spacing w:after="160" w:before="240" w:line="259.20000000000005" w:lineRule="auto"/>
+        <w:ind w:left="0" w:right="0" w:firstLine="0"/>
+        <w:jc w:val="left"/>
+        <w:rPr>
+          <w:rFonts w:ascii="Arial" w:cs="Arial" w:eastAsia="Arial" w:hAnsi="Arial"/>
+        </w:rPr>
+      </w:pPr>
+      <w:r>
+        <w:rPr>
+          <w:rFonts w:ascii="Arial" w:cs="Arial" w:eastAsia="Arial" w:hAnsi="Arial"/>
+          <w:rtl w:val="0"/>
+        </w:rPr>
+        <w:t xml:space="preserve">Luego, puedes enlazarlo al </w:t>
+      </w:r>
+      <w:r>
+        <w:rPr>
+          <w:rFonts w:ascii="Arial" w:cs="Arial" w:eastAsia="Arial" w:hAnsi="Arial"/>
+          <w:rtl w:val="0"/>
+        </w:rPr>
+        <w:t xml:space="preserve">Spinner</w:t>
+      </w:r>
+      <w:r>
+        <w:rPr>
+          <w:rFonts w:ascii="Arial" w:cs="Arial" w:eastAsia="Arial" w:hAnsi="Arial"/>
+          <w:rtl w:val="0"/>
+        </w:rPr>
+        <w:t xml:space="preserve"> buscando la propiedad "entries" en la vista de diseño y seleccionando el array con </w:t>
+      </w:r>
+      <w:r>
+        <w:rPr>
+          <w:rFonts w:ascii="Arial" w:cs="Arial" w:eastAsia="Arial" w:hAnsi="Arial"/>
+          <w:rtl w:val="0"/>
+        </w:rPr>
+        <w:t xml:space="preserve">@array/</w:t>
+      </w:r>
+      <w:r>
+        <w:rPr>
+          <w:rFonts w:ascii="Arial" w:cs="Arial" w:eastAsia="Arial" w:hAnsi="Arial"/>
+          <w:rtl w:val="0"/>
+        </w:rPr>
+        <w:t xml:space="preserve">.</w:t>
+      </w:r>
+    </w:p>
+    <w:p>
+      <w:pPr>
+        <w:keepNext w:val="0"/>
+        <w:keepLines w:val="0"/>
+        <w:pageBreakBefore w:val="0"/>
+        <w:widowControl w:val="1"/>
+        <w:pBdr>
+          <w:top w:space="0" w:sz="0" w:val="nil"/>
+          <w:left w:space="0" w:sz="0" w:val="nil"/>
+          <w:bottom w:space="0" w:sz="0" w:val="nil"/>
+          <w:right w:space="0" w:sz="0" w:val="nil"/>
+          <w:between w:space="0" w:sz="0" w:val="nil"/>
+        </w:pBdr>
+        <w:shd w:fill="auto" w:val="clear"/>
+        <w:spacing w:after="160" w:before="240" w:line="259.20000000000005" w:lineRule="auto"/>
+        <w:ind w:left="0" w:right="0" w:firstLine="0"/>
+        <w:jc w:val="left"/>
+        <w:rPr>
+          <w:rFonts w:ascii="Arial" w:cs="Arial" w:eastAsia="Arial" w:hAnsi="Arial"/>
+        </w:rPr>
+      </w:pPr>
+      <w:r>
+        <w:rPr>
+          <w:rFonts w:ascii="Arial" w:cs="Arial" w:eastAsia="Arial" w:hAnsi="Arial"/>
+          <w:rtl w:val="0"/>
+        </w:rPr>
+        <w:t xml:space="preserve">Llenarlo en tiempo de ejecución, generalmente dentro del método </w:t>
+      </w:r>
+      <w:r>
+        <w:rPr>
+          <w:rFonts w:ascii="Arial" w:cs="Arial" w:eastAsia="Arial" w:hAnsi="Arial"/>
+          <w:rtl w:val="0"/>
+        </w:rPr>
+        <w:t xml:space="preserve">onCreate</w:t>
+      </w:r>
+      <w:r>
+        <w:rPr>
+          <w:rFonts w:ascii="Arial" w:cs="Arial" w:eastAsia="Arial" w:hAnsi="Arial"/>
+          <w:rtl w:val="0"/>
+        </w:rPr>
+        <w:t xml:space="preserve"> del </w:t>
+      </w:r>
+      <w:r>
+        <w:rPr>
+          <w:rFonts w:ascii="Arial" w:cs="Arial" w:eastAsia="Arial" w:hAnsi="Arial"/>
+          <w:rtl w:val="0"/>
+        </w:rPr>
+        <w:t xml:space="preserve">MainActivity</w:t>
+      </w:r>
+      <w:r>
+        <w:rPr>
+          <w:rFonts w:ascii="Arial" w:cs="Arial" w:eastAsia="Arial" w:hAnsi="Arial"/>
+          <w:rtl w:val="0"/>
+        </w:rPr>
+        <w:t xml:space="preserve">. Por lo general, se crea un método separado, como "inicializarSpinner". Primero, creas un array o ArrayList con los datos que deseas mostrar. Luego, obtienes una referencia al </w:t>
+      </w:r>
+      <w:r>
+        <w:rPr>
+          <w:rFonts w:ascii="Arial" w:cs="Arial" w:eastAsia="Arial" w:hAnsi="Arial"/>
+          <w:rtl w:val="0"/>
+        </w:rPr>
+        <w:t xml:space="preserve">Spinner</w:t>
+      </w:r>
+      <w:r>
+        <w:rPr>
+          <w:rFonts w:ascii="Arial" w:cs="Arial" w:eastAsia="Arial" w:hAnsi="Arial"/>
+          <w:rtl w:val="0"/>
+        </w:rPr>
+        <w:t xml:space="preserve"> y creas un adaptador, como </w:t>
+      </w:r>
+      <w:r>
+        <w:rPr>
+          <w:rFonts w:ascii="Arial" w:cs="Arial" w:eastAsia="Arial" w:hAnsi="Arial"/>
+          <w:rtl w:val="0"/>
+        </w:rPr>
+        <w:t xml:space="preserve">ArrayAdapter</w:t>
+      </w:r>
+      <w:r>
+        <w:rPr>
+          <w:rFonts w:ascii="Arial" w:cs="Arial" w:eastAsia="Arial" w:hAnsi="Arial"/>
+          <w:rtl w:val="0"/>
+        </w:rPr>
+        <w:t xml:space="preserve">, que requiere el contexto, un diseño y el array que creaste. El código se vería así:</w:t>
+      </w:r>
+    </w:p>
+    <w:p>
+      <w:pPr>
+        <w:keepNext w:val="0"/>
+        <w:keepLines w:val="0"/>
+        <w:pageBreakBefore w:val="0"/>
+        <w:widowControl w:val="1"/>
+        <w:pBdr>
+          <w:top w:space="0" w:sz="0" w:val="nil"/>
+          <w:left w:space="0" w:sz="0" w:val="nil"/>
+          <w:bottom w:space="0" w:sz="0" w:val="nil"/>
+          <w:right w:space="0" w:sz="0" w:val="nil"/>
+          <w:between w:space="0" w:sz="0" w:val="nil"/>
+        </w:pBdr>
+        <w:shd w:fill="auto" w:val="clear"/>
+        <w:spacing w:after="160" w:before="240" w:line="259.20000000000005" w:lineRule="auto"/>
+        <w:ind w:left="0" w:right="0" w:firstLine="0"/>
+        <w:jc w:val="left"/>
+        <w:rPr>
+          <w:rFonts w:ascii="Arial" w:cs="Arial" w:eastAsia="Arial" w:hAnsi="Arial"/>
+        </w:rPr>
+      </w:pPr>
+      <w:r>
+        <w:rPr>
+          <w:rtl w:val="0"/>
+        </w:rPr>
+      </w:r>
+    </w:p>
+    <w:p>
+      <w:pPr>
+        <w:keepNext w:val="0"/>
+        <w:keepLines w:val="0"/>
+        <w:pageBreakBefore w:val="0"/>
+        <w:widowControl w:val="1"/>
+        <w:pBdr>
+          <w:top w:space="0" w:sz="0" w:val="nil"/>
+          <w:left w:space="0" w:sz="0" w:val="nil"/>
+          <w:bottom w:space="0" w:sz="0" w:val="nil"/>
+          <w:right w:space="0" w:sz="0" w:val="nil"/>
+          <w:between w:space="0" w:sz="0" w:val="nil"/>
+        </w:pBdr>
+        <w:shd w:fill="auto" w:val="clear"/>
+        <w:spacing w:after="160" w:before="240" w:line="259.20000000000005" w:lineRule="auto"/>
+        <w:ind w:left="0" w:right="0" w:firstLine="0"/>
+        <w:jc w:val="left"/>
+        <w:rPr>
+          <w:rFonts w:ascii="Arial" w:cs="Arial" w:eastAsia="Arial" w:hAnsi="Arial"/>
+        </w:rPr>
+      </w:pPr>
+      <w:r>
+        <w:rPr>
+          <w:rFonts w:ascii="Arial" w:cs="Arial" w:eastAsia="Arial" w:hAnsi="Arial"/>
+          <w:rtl w:val="0"/>
+        </w:rPr>
+        <w:t xml:space="preserve">ArrayAdapter&lt;String&gt; adapter = </w:t>
+      </w:r>
+      <w:r>
+        <w:rPr>
+          <w:rFonts w:ascii="Arial" w:cs="Arial" w:eastAsia="Arial" w:hAnsi="Arial"/>
+          <w:rtl w:val="0"/>
+        </w:rPr>
+        <w:t xml:space="preserve">new</w:t>
+      </w:r>
+      <w:r>
+        <w:rPr>
+          <w:rFonts w:ascii="Arial" w:cs="Arial" w:eastAsia="Arial" w:hAnsi="Arial"/>
+          <w:rtl w:val="0"/>
+        </w:rPr>
+        <w:t xml:space="preserve"> </w:t>
+      </w:r>
+      <w:r>
+        <w:rPr>
+          <w:rFonts w:ascii="Arial" w:cs="Arial" w:eastAsia="Arial" w:hAnsi="Arial"/>
+          <w:rtl w:val="0"/>
+        </w:rPr>
+        <w:t xml:space="preserve">ArrayAdapter</w:t>
+      </w:r>
+      <w:r>
+        <w:rPr>
+          <w:rFonts w:ascii="Arial" w:cs="Arial" w:eastAsia="Arial" w:hAnsi="Arial"/>
+          <w:rtl w:val="0"/>
+        </w:rPr>
+        <w:t xml:space="preserve">&lt;&gt;(</w:t>
+      </w:r>
+      <w:r>
+        <w:rPr>
+          <w:rFonts w:ascii="Arial" w:cs="Arial" w:eastAsia="Arial" w:hAnsi="Arial"/>
+          <w:rtl w:val="0"/>
+        </w:rPr>
+        <w:t xml:space="preserve">this</w:t>
+      </w:r>
+      <w:r>
+        <w:rPr>
+          <w:rFonts w:ascii="Arial" w:cs="Arial" w:eastAsia="Arial" w:hAnsi="Arial"/>
+          <w:rtl w:val="0"/>
+        </w:rPr>
+        <w:t xml:space="preserve">, android.R.layout.simple_spinner_item, array);</w:t>
+      </w:r>
+    </w:p>
+    <w:p>
+      <w:pPr>
+        <w:keepNext w:val="0"/>
+        <w:keepLines w:val="0"/>
+        <w:pageBreakBefore w:val="0"/>
+        <w:widowControl w:val="1"/>
+        <w:pBdr>
+          <w:top w:space="0" w:sz="0" w:val="nil"/>
+          <w:left w:space="0" w:sz="0" w:val="nil"/>
+          <w:bottom w:space="0" w:sz="0" w:val="nil"/>
+          <w:right w:space="0" w:sz="0" w:val="nil"/>
+          <w:between w:space="0" w:sz="0" w:val="nil"/>
+        </w:pBdr>
+        <w:shd w:fill="auto" w:val="clear"/>
+        <w:spacing w:after="160" w:before="240" w:line="259.20000000000005" w:lineRule="auto"/>
+        <w:ind w:left="0" w:right="0" w:firstLine="0"/>
+        <w:jc w:val="left"/>
+        <w:rPr>
+          <w:rFonts w:ascii="Arial" w:cs="Arial" w:eastAsia="Arial" w:hAnsi="Arial"/>
+        </w:rPr>
+      </w:pPr>
+      <w:r>
+        <w:rPr>
+          <w:rFonts w:ascii="Arial" w:cs="Arial" w:eastAsia="Arial" w:hAnsi="Arial"/>
+          <w:rtl w:val="0"/>
+        </w:rPr>
+        <w:t xml:space="preserve">spinner.setAdapter(adapter);</w:t>
+      </w:r>
+    </w:p>
+    <w:p>
+      <w:pPr>
+        <w:keepNext w:val="0"/>
+        <w:keepLines w:val="0"/>
+        <w:pageBreakBefore w:val="0"/>
+        <w:widowControl w:val="1"/>
+        <w:pBdr>
+          <w:top w:space="0" w:sz="0" w:val="nil"/>
+          <w:left w:space="0" w:sz="0" w:val="nil"/>
+          <w:bottom w:space="0" w:sz="0" w:val="nil"/>
+          <w:right w:space="0" w:sz="0" w:val="nil"/>
+          <w:between w:space="0" w:sz="0" w:val="nil"/>
+        </w:pBdr>
+        <w:shd w:fill="auto" w:val="clear"/>
+        <w:spacing w:after="160" w:before="240" w:line="259.20000000000005" w:lineRule="auto"/>
+        <w:ind w:left="0" w:right="0" w:firstLine="0"/>
+        <w:jc w:val="left"/>
+        <w:rPr>
+          <w:rFonts w:ascii="Arial" w:cs="Arial" w:eastAsia="Arial" w:hAnsi="Arial"/>
+        </w:rPr>
+      </w:pPr>
+      <w:r>
+        <w:rPr>
+          <w:rtl w:val="0"/>
+        </w:rPr>
+      </w:r>
+    </w:p>
+    <w:p>
+      <w:pPr>
+        <w:keepNext w:val="0"/>
+        <w:keepLines w:val="0"/>
+        <w:pageBreakBefore w:val="0"/>
+        <w:widowControl w:val="1"/>
+        <w:pBdr>
+          <w:top w:space="0" w:sz="0" w:val="nil"/>
+          <w:left w:space="0" w:sz="0" w:val="nil"/>
+          <w:bottom w:space="0" w:sz="0" w:val="nil"/>
+          <w:right w:space="0" w:sz="0" w:val="nil"/>
+          <w:between w:space="0" w:sz="0" w:val="nil"/>
+        </w:pBdr>
+        <w:shd w:fill="auto" w:val="clear"/>
+        <w:spacing w:after="160" w:before="240" w:line="259.20000000000005" w:lineRule="auto"/>
+        <w:ind w:left="0" w:right="0" w:firstLine="0"/>
+        <w:jc w:val="left"/>
+        <w:rPr>
+          <w:rFonts w:ascii="Arial" w:cs="Arial" w:eastAsia="Arial" w:hAnsi="Arial"/>
+        </w:rPr>
+      </w:pPr>
+      <w:r>
+        <w:rPr>
+          <w:rFonts w:ascii="Arial" w:cs="Arial" w:eastAsia="Arial" w:hAnsi="Arial"/>
+          <w:rtl w:val="0"/>
+        </w:rPr>
+        <w:t xml:space="preserve">Puedes personalizar la acción que ocurre cuando se selecciona un elemento del </w:t>
+      </w:r>
+      <w:r>
+        <w:rPr>
+          <w:rFonts w:ascii="Arial" w:cs="Arial" w:eastAsia="Arial" w:hAnsi="Arial"/>
+          <w:rtl w:val="0"/>
+        </w:rPr>
+        <w:t xml:space="preserve">Spinner</w:t>
+      </w:r>
+      <w:r>
+        <w:rPr>
+          <w:rFonts w:ascii="Arial" w:cs="Arial" w:eastAsia="Arial" w:hAnsi="Arial"/>
+          <w:rtl w:val="0"/>
+        </w:rPr>
+        <w:t xml:space="preserve"> utilizando </w:t>
+      </w:r>
+      <w:r>
+        <w:rPr>
+          <w:rFonts w:ascii="Arial" w:cs="Arial" w:eastAsia="Arial" w:hAnsi="Arial"/>
+          <w:rtl w:val="0"/>
+        </w:rPr>
+        <w:t xml:space="preserve">setOnItemSelectedListener()</w:t>
+      </w:r>
+      <w:r>
+        <w:rPr>
+          <w:rFonts w:ascii="Arial" w:cs="Arial" w:eastAsia="Arial" w:hAnsi="Arial"/>
+          <w:rtl w:val="0"/>
+        </w:rPr>
+        <w:t xml:space="preserve">. Por ejemplo:</w:t>
+      </w:r>
+      <w:r>
+        <w:rPr>
+          <w:rtl w:val="0"/>
+        </w:rPr>
+      </w:r>
+    </w:p>
+    <w:p>
+      <w:pPr>
+        <w:keepNext w:val="0"/>
+        <w:keepLines w:val="0"/>
+        <w:pageBreakBefore w:val="0"/>
+        <w:widowControl w:val="1"/>
+        <w:pBdr>
+          <w:top w:space="0" w:sz="0" w:val="nil"/>
+          <w:left w:space="0" w:sz="0" w:val="nil"/>
+          <w:bottom w:space="0" w:sz="0" w:val="nil"/>
+          <w:right w:space="0" w:sz="0" w:val="nil"/>
+          <w:between w:space="0" w:sz="0" w:val="nil"/>
+        </w:pBdr>
+        <w:shd w:fill="auto" w:val="clear"/>
+        <w:spacing w:after="160" w:before="240" w:line="259.20000000000005" w:lineRule="auto"/>
+        <w:ind w:left="0" w:right="0" w:firstLine="0"/>
+        <w:jc w:val="left"/>
+        <w:rPr>
+          <w:rFonts w:ascii="Arial" w:cs="Arial" w:eastAsia="Arial" w:hAnsi="Arial"/>
+        </w:rPr>
+      </w:pPr>
+      <w:r>
+        <w:rPr>
+          <w:rFonts w:ascii="Arial" w:cs="Arial" w:eastAsia="Arial" w:hAnsi="Arial"/>
+          <w:rtl w:val="0"/>
+        </w:rPr>
+        <w:t xml:space="preserve">spinner.setOnItemSelectedListener(</w:t>
+      </w:r>
+      <w:r>
+        <w:rPr>
+          <w:rFonts w:ascii="Arial" w:cs="Arial" w:eastAsia="Arial" w:hAnsi="Arial"/>
+          <w:rtl w:val="0"/>
+        </w:rPr>
+        <w:t xml:space="preserve">new</w:t>
+      </w:r>
+      <w:r>
+        <w:rPr>
+          <w:rFonts w:ascii="Arial" w:cs="Arial" w:eastAsia="Arial" w:hAnsi="Arial"/>
+          <w:rtl w:val="0"/>
+        </w:rPr>
+        <w:t xml:space="preserve"> </w:t>
+      </w:r>
+      <w:r>
+        <w:rPr>
+          <w:rFonts w:ascii="Arial" w:cs="Arial" w:eastAsia="Arial" w:hAnsi="Arial"/>
+          <w:rtl w:val="0"/>
+        </w:rPr>
+        <w:t xml:space="preserve">AdapterView</w:t>
+      </w:r>
+      <w:r>
+        <w:rPr>
+          <w:rFonts w:ascii="Arial" w:cs="Arial" w:eastAsia="Arial" w:hAnsi="Arial"/>
+          <w:rtl w:val="0"/>
+        </w:rPr>
+        <w:t xml:space="preserve">.OnItemSelectedListener() {</w:t>
+      </w:r>
+    </w:p>
+    <w:p>
+      <w:pPr>
+        <w:keepNext w:val="0"/>
+        <w:keepLines w:val="0"/>
+        <w:pageBreakBefore w:val="0"/>
+        <w:widowControl w:val="1"/>
+        <w:pBdr>
+          <w:top w:space="0" w:sz="0" w:val="nil"/>
+          <w:left w:space="0" w:sz="0" w:val="nil"/>
+          <w:bottom w:space="0" w:sz="0" w:val="nil"/>
+          <w:right w:space="0" w:sz="0" w:val="nil"/>
+          <w:between w:space="0" w:sz="0" w:val="nil"/>
+        </w:pBdr>
+        <w:shd w:fill="auto" w:val="clear"/>
+        <w:spacing w:after="160" w:before="240" w:line="259.20000000000005" w:lineRule="auto"/>
+        <w:ind w:left="0" w:right="0" w:firstLine="0"/>
+        <w:jc w:val="left"/>
+        <w:rPr>
+          <w:rFonts w:ascii="Arial" w:cs="Arial" w:eastAsia="Arial" w:hAnsi="Arial"/>
+        </w:rPr>
+      </w:pPr>
+      <w:r>
+        <w:rPr>
+          <w:rFonts w:ascii="Arial" w:cs="Arial" w:eastAsia="Arial" w:hAnsi="Arial"/>
+          <w:rtl w:val="0"/>
+        </w:rPr>
+        <w:t xml:space="preserve">    @Override</w:t>
+      </w:r>
+    </w:p>
+    <w:p>
+      <w:pPr>
+        <w:keepNext w:val="0"/>
+        <w:keepLines w:val="0"/>
+        <w:pageBreakBefore w:val="0"/>
+        <w:widowControl w:val="1"/>
+        <w:pBdr>
+          <w:top w:space="0" w:sz="0" w:val="nil"/>
+          <w:left w:space="0" w:sz="0" w:val="nil"/>
+          <w:bottom w:space="0" w:sz="0" w:val="nil"/>
+          <w:right w:space="0" w:sz="0" w:val="nil"/>
+          <w:between w:space="0" w:sz="0" w:val="nil"/>
+        </w:pBdr>
+        <w:shd w:fill="auto" w:val="clear"/>
+        <w:spacing w:after="160" w:before="240" w:line="259.20000000000005" w:lineRule="auto"/>
+        <w:ind w:left="0" w:right="0" w:firstLine="0"/>
+        <w:jc w:val="left"/>
+        <w:rPr>
+          <w:rFonts w:ascii="Arial" w:cs="Arial" w:eastAsia="Arial" w:hAnsi="Arial"/>
+        </w:rPr>
+      </w:pPr>
+      <w:r>
+        <w:rPr>
+          <w:rFonts w:ascii="Arial" w:cs="Arial" w:eastAsia="Arial" w:hAnsi="Arial"/>
+          <w:rtl w:val="0"/>
+        </w:rPr>
+        <w:t xml:space="preserve">    </w:t>
+      </w:r>
+      <w:r>
+        <w:rPr>
+          <w:rFonts w:ascii="Arial" w:cs="Arial" w:eastAsia="Arial" w:hAnsi="Arial"/>
+          <w:rtl w:val="0"/>
+        </w:rPr>
+        <w:t xml:space="preserve">public</w:t>
+      </w:r>
+      <w:r>
+        <w:rPr>
+          <w:rFonts w:ascii="Arial" w:cs="Arial" w:eastAsia="Arial" w:hAnsi="Arial"/>
+          <w:rtl w:val="0"/>
+        </w:rPr>
+        <w:t xml:space="preserve"> </w:t>
+      </w:r>
+      <w:r>
+        <w:rPr>
+          <w:rFonts w:ascii="Arial" w:cs="Arial" w:eastAsia="Arial" w:hAnsi="Arial"/>
+          <w:rtl w:val="0"/>
+        </w:rPr>
+        <w:t xml:space="preserve">void</w:t>
+      </w:r>
+      <w:r>
+        <w:rPr>
+          <w:rFonts w:ascii="Arial" w:cs="Arial" w:eastAsia="Arial" w:hAnsi="Arial"/>
+          <w:rtl w:val="0"/>
+        </w:rPr>
+        <w:t xml:space="preserve"> </w:t>
+      </w:r>
+      <w:r>
+        <w:rPr>
+          <w:rFonts w:ascii="Arial" w:cs="Arial" w:eastAsia="Arial" w:hAnsi="Arial"/>
+          <w:rtl w:val="0"/>
+        </w:rPr>
+        <w:t xml:space="preserve">onItemSelected</w:t>
+      </w:r>
+      <w:r>
+        <w:rPr>
+          <w:rFonts w:ascii="Arial" w:cs="Arial" w:eastAsia="Arial" w:hAnsi="Arial"/>
+          <w:rtl w:val="0"/>
+        </w:rPr>
+        <w:t xml:space="preserve">(AdapterView&lt;?&gt; parentView, View selectedItemView, </w:t>
+      </w:r>
+      <w:r>
+        <w:rPr>
+          <w:rFonts w:ascii="Arial" w:cs="Arial" w:eastAsia="Arial" w:hAnsi="Arial"/>
+          <w:rtl w:val="0"/>
+        </w:rPr>
+        <w:t xml:space="preserve">int</w:t>
+      </w:r>
+      <w:r>
+        <w:rPr>
+          <w:rFonts w:ascii="Arial" w:cs="Arial" w:eastAsia="Arial" w:hAnsi="Arial"/>
+          <w:rtl w:val="0"/>
+        </w:rPr>
+        <w:t xml:space="preserve"> position, </w:t>
+      </w:r>
+      <w:r>
+        <w:rPr>
+          <w:rFonts w:ascii="Arial" w:cs="Arial" w:eastAsia="Arial" w:hAnsi="Arial"/>
+          <w:rtl w:val="0"/>
+        </w:rPr>
+        <w:t xml:space="preserve">long</w:t>
+      </w:r>
+      <w:r>
+        <w:rPr>
+          <w:rFonts w:ascii="Arial" w:cs="Arial" w:eastAsia="Arial" w:hAnsi="Arial"/>
+          <w:rtl w:val="0"/>
+        </w:rPr>
+        <w:t xml:space="preserve"> id) {</w:t>
+      </w:r>
+    </w:p>
+    <w:p>
+      <w:pPr>
+        <w:keepNext w:val="0"/>
+        <w:keepLines w:val="0"/>
+        <w:pageBreakBefore w:val="0"/>
+        <w:widowControl w:val="1"/>
+        <w:pBdr>
+          <w:top w:space="0" w:sz="0" w:val="nil"/>
+          <w:left w:space="0" w:sz="0" w:val="nil"/>
+          <w:bottom w:space="0" w:sz="0" w:val="nil"/>
+          <w:right w:space="0" w:sz="0" w:val="nil"/>
+          <w:between w:space="0" w:sz="0" w:val="nil"/>
+        </w:pBdr>
+        <w:shd w:fill="auto" w:val="clear"/>
+        <w:spacing w:after="160" w:before="240" w:line="259.20000000000005" w:lineRule="auto"/>
+        <w:ind w:left="0" w:right="0" w:firstLine="0"/>
+        <w:jc w:val="left"/>
+        <w:rPr>
+          <w:rFonts w:ascii="Arial" w:cs="Arial" w:eastAsia="Arial" w:hAnsi="Arial"/>
+        </w:rPr>
+      </w:pPr>
+      <w:r>
+        <w:rPr>
+          <w:rFonts w:ascii="Arial" w:cs="Arial" w:eastAsia="Arial" w:hAnsi="Arial"/>
+          <w:rtl w:val="0"/>
+        </w:rPr>
+        <w:t xml:space="preserve">        // Código que se ejecutará cuando se seleccione un elemento</w:t>
+      </w:r>
+    </w:p>
+    <w:p>
+      <w:pPr>
+        <w:keepNext w:val="0"/>
+        <w:keepLines w:val="0"/>
+        <w:pageBreakBefore w:val="0"/>
+        <w:widowControl w:val="1"/>
+        <w:pBdr>
+          <w:top w:space="0" w:sz="0" w:val="nil"/>
+          <w:left w:space="0" w:sz="0" w:val="nil"/>
+          <w:bottom w:space="0" w:sz="0" w:val="nil"/>
+          <w:right w:space="0" w:sz="0" w:val="nil"/>
+          <w:between w:space="0" w:sz="0" w:val="nil"/>
+        </w:pBdr>
+        <w:shd w:fill="auto" w:val="clear"/>
+        <w:spacing w:after="160" w:before="240" w:line="259.20000000000005" w:lineRule="auto"/>
+        <w:ind w:left="0" w:right="0" w:firstLine="0"/>
+        <w:jc w:val="left"/>
+        <w:rPr>
+          <w:rFonts w:ascii="Arial" w:cs="Arial" w:eastAsia="Arial" w:hAnsi="Arial"/>
+        </w:rPr>
+      </w:pPr>
+      <w:r>
+        <w:rPr>
+          <w:rFonts w:ascii="Arial" w:cs="Arial" w:eastAsia="Arial" w:hAnsi="Arial"/>
+          <w:rtl w:val="0"/>
+        </w:rPr>
+        <w:t xml:space="preserve">    }</w:t>
+      </w:r>
+    </w:p>
+    <w:p>
+      <w:pPr>
+        <w:keepNext w:val="0"/>
+        <w:keepLines w:val="0"/>
+        <w:pageBreakBefore w:val="0"/>
+        <w:widowControl w:val="1"/>
+        <w:pBdr>
+          <w:top w:space="0" w:sz="0" w:val="nil"/>
+          <w:left w:space="0" w:sz="0" w:val="nil"/>
+          <w:bottom w:space="0" w:sz="0" w:val="nil"/>
+          <w:right w:space="0" w:sz="0" w:val="nil"/>
+          <w:between w:space="0" w:sz="0" w:val="nil"/>
+        </w:pBdr>
+        <w:shd w:fill="auto" w:val="clear"/>
+        <w:spacing w:after="160" w:before="240" w:line="259.20000000000005" w:lineRule="auto"/>
+        <w:ind w:left="0" w:right="0" w:firstLine="0"/>
+        <w:jc w:val="left"/>
+        <w:rPr>
+          <w:rFonts w:ascii="Arial" w:cs="Arial" w:eastAsia="Arial" w:hAnsi="Arial"/>
+        </w:rPr>
+      </w:pPr>
+      <w:r>
+        <w:rPr>
+          <w:rFonts w:ascii="Arial" w:cs="Arial" w:eastAsia="Arial" w:hAnsi="Arial"/>
+          <w:rtl w:val="0"/>
+        </w:rPr>
+        <w:t xml:space="preserve">    @Override</w:t>
+      </w:r>
+    </w:p>
+    <w:p>
+      <w:pPr>
+        <w:keepNext w:val="0"/>
+        <w:keepLines w:val="0"/>
+        <w:pageBreakBefore w:val="0"/>
+        <w:widowControl w:val="1"/>
+        <w:pBdr>
+          <w:top w:space="0" w:sz="0" w:val="nil"/>
+          <w:left w:space="0" w:sz="0" w:val="nil"/>
+          <w:bottom w:space="0" w:sz="0" w:val="nil"/>
+          <w:right w:space="0" w:sz="0" w:val="nil"/>
+          <w:between w:space="0" w:sz="0" w:val="nil"/>
+        </w:pBdr>
+        <w:shd w:fill="auto" w:val="clear"/>
+        <w:spacing w:after="160" w:before="240" w:line="259.20000000000005" w:lineRule="auto"/>
+        <w:ind w:left="0" w:right="0" w:firstLine="0"/>
+        <w:jc w:val="left"/>
+        <w:rPr>
+          <w:rFonts w:ascii="Arial" w:cs="Arial" w:eastAsia="Arial" w:hAnsi="Arial"/>
+        </w:rPr>
+      </w:pPr>
+      <w:r>
+        <w:rPr>
+          <w:rFonts w:ascii="Arial" w:cs="Arial" w:eastAsia="Arial" w:hAnsi="Arial"/>
+          <w:rtl w:val="0"/>
+        </w:rPr>
+        <w:t xml:space="preserve">    </w:t>
+      </w:r>
+      <w:r>
+        <w:rPr>
+          <w:rFonts w:ascii="Arial" w:cs="Arial" w:eastAsia="Arial" w:hAnsi="Arial"/>
+          <w:rtl w:val="0"/>
+        </w:rPr>
+        <w:t xml:space="preserve">public</w:t>
+      </w:r>
+      <w:r>
+        <w:rPr>
+          <w:rFonts w:ascii="Arial" w:cs="Arial" w:eastAsia="Arial" w:hAnsi="Arial"/>
+          <w:rtl w:val="0"/>
+        </w:rPr>
+        <w:t xml:space="preserve"> </w:t>
+      </w:r>
+      <w:r>
+        <w:rPr>
+          <w:rFonts w:ascii="Arial" w:cs="Arial" w:eastAsia="Arial" w:hAnsi="Arial"/>
+          <w:rtl w:val="0"/>
+        </w:rPr>
+        <w:t xml:space="preserve">void</w:t>
+      </w:r>
+      <w:r>
+        <w:rPr>
+          <w:rFonts w:ascii="Arial" w:cs="Arial" w:eastAsia="Arial" w:hAnsi="Arial"/>
+          <w:rtl w:val="0"/>
+        </w:rPr>
+        <w:t xml:space="preserve"> </w:t>
+      </w:r>
+      <w:r>
+        <w:rPr>
+          <w:rFonts w:ascii="Arial" w:cs="Arial" w:eastAsia="Arial" w:hAnsi="Arial"/>
+          <w:rtl w:val="0"/>
+        </w:rPr>
+        <w:t xml:space="preserve">onNothingSelected</w:t>
+      </w:r>
+      <w:r>
+        <w:rPr>
+          <w:rFonts w:ascii="Arial" w:cs="Arial" w:eastAsia="Arial" w:hAnsi="Arial"/>
+          <w:rtl w:val="0"/>
+        </w:rPr>
+        <w:t xml:space="preserve">(AdapterView&lt;?&gt; parentView) {</w:t>
+      </w:r>
+    </w:p>
+    <w:p>
+      <w:pPr>
+        <w:keepNext w:val="0"/>
+        <w:keepLines w:val="0"/>
+        <w:pageBreakBefore w:val="0"/>
+        <w:widowControl w:val="1"/>
+        <w:pBdr>
+          <w:top w:space="0" w:sz="0" w:val="nil"/>
+          <w:left w:space="0" w:sz="0" w:val="nil"/>
+          <w:bottom w:space="0" w:sz="0" w:val="nil"/>
+          <w:right w:space="0" w:sz="0" w:val="nil"/>
+          <w:between w:space="0" w:sz="0" w:val="nil"/>
+        </w:pBdr>
+        <w:shd w:fill="auto" w:val="clear"/>
+        <w:spacing w:after="160" w:before="240" w:line="259.20000000000005" w:lineRule="auto"/>
+        <w:ind w:left="0" w:right="0" w:firstLine="0"/>
+        <w:jc w:val="left"/>
+        <w:rPr>
+          <w:rFonts w:ascii="Arial" w:cs="Arial" w:eastAsia="Arial" w:hAnsi="Arial"/>
+        </w:rPr>
+      </w:pPr>
+      <w:r>
+        <w:rPr>
+          <w:rFonts w:ascii="Arial" w:cs="Arial" w:eastAsia="Arial" w:hAnsi="Arial"/>
+          <w:rtl w:val="0"/>
+        </w:rPr>
+        <w:t xml:space="preserve">        // Código que se ejecutará cuando no se seleccione ningún elemento</w:t>
+      </w:r>
+    </w:p>
+    <w:p>
+      <w:pPr>
+        <w:keepNext w:val="0"/>
+        <w:keepLines w:val="0"/>
+        <w:pageBreakBefore w:val="0"/>
+        <w:widowControl w:val="1"/>
+        <w:pBdr>
+          <w:top w:space="0" w:sz="0" w:val="nil"/>
+          <w:left w:space="0" w:sz="0" w:val="nil"/>
+          <w:bottom w:space="0" w:sz="0" w:val="nil"/>
+          <w:right w:space="0" w:sz="0" w:val="nil"/>
+          <w:between w:space="0" w:sz="0" w:val="nil"/>
+        </w:pBdr>
+        <w:shd w:fill="auto" w:val="clear"/>
+        <w:spacing w:after="160" w:before="240" w:line="259.20000000000005" w:lineRule="auto"/>
+        <w:ind w:left="0" w:right="0" w:firstLine="0"/>
+        <w:jc w:val="left"/>
+        <w:rPr>
+          <w:rFonts w:ascii="Arial" w:cs="Arial" w:eastAsia="Arial" w:hAnsi="Arial"/>
+        </w:rPr>
+      </w:pPr>
+      <w:r>
+        <w:rPr>
+          <w:rFonts w:ascii="Arial" w:cs="Arial" w:eastAsia="Arial" w:hAnsi="Arial"/>
+          <w:rtl w:val="0"/>
+        </w:rPr>
+        <w:t xml:space="preserve">    }</w:t>
+      </w:r>
+    </w:p>
+    <w:p>
+      <w:pPr>
+        <w:keepNext w:val="0"/>
+        <w:keepLines w:val="0"/>
+        <w:pageBreakBefore w:val="0"/>
+        <w:widowControl w:val="1"/>
+        <w:pBdr>
+          <w:top w:space="0" w:sz="0" w:val="nil"/>
+          <w:left w:space="0" w:sz="0" w:val="nil"/>
+          <w:bottom w:space="0" w:sz="0" w:val="nil"/>
+          <w:right w:space="0" w:sz="0" w:val="nil"/>
+          <w:between w:space="0" w:sz="0" w:val="nil"/>
+        </w:pBdr>
+        <w:shd w:fill="auto" w:val="clear"/>
+        <w:spacing w:after="160" w:before="240" w:line="259.20000000000005" w:lineRule="auto"/>
+        <w:ind w:left="0" w:right="0" w:firstLine="0"/>
+        <w:jc w:val="left"/>
+        <w:rPr>
+          <w:rFonts w:ascii="Arial" w:cs="Arial" w:eastAsia="Arial" w:hAnsi="Arial"/>
+        </w:rPr>
+      </w:pPr>
+      <w:r>
+        <w:rPr>
+          <w:rFonts w:ascii="Arial" w:cs="Arial" w:eastAsia="Arial" w:hAnsi="Arial"/>
+          <w:rtl w:val="0"/>
+        </w:rPr>
+        <w:t xml:space="preserve">});</w:t>
+      </w:r>
+    </w:p>
+    <w:p>
+      <w:pPr>
+        <w:keepNext w:val="0"/>
+        <w:keepLines w:val="0"/>
+        <w:pageBreakBefore w:val="0"/>
+        <w:widowControl w:val="1"/>
+        <w:pBdr>
+          <w:top w:space="0" w:sz="0" w:val="nil"/>
+          <w:left w:space="0" w:sz="0" w:val="nil"/>
+          <w:bottom w:space="0" w:sz="0" w:val="nil"/>
+          <w:right w:space="0" w:sz="0" w:val="nil"/>
+          <w:between w:space="0" w:sz="0" w:val="nil"/>
+        </w:pBdr>
+        <w:shd w:fill="auto" w:val="clear"/>
+        <w:spacing w:after="160" w:before="240" w:line="259.20000000000005" w:lineRule="auto"/>
+        <w:ind w:left="0" w:right="0" w:firstLine="0"/>
+        <w:jc w:val="left"/>
+        <w:rPr>
+          <w:rFonts w:ascii="Arial" w:cs="Arial" w:eastAsia="Arial" w:hAnsi="Arial"/>
+        </w:rPr>
+      </w:pPr>
+      <w:r>
+        <w:rPr>
+          <w:rtl w:val="0"/>
+        </w:rPr>
+      </w:r>
+    </w:p>
+    <w:p>
+      <w:pPr>
+        <w:keepNext w:val="0"/>
+        <w:keepLines w:val="0"/>
+        <w:pageBreakBefore w:val="0"/>
+        <w:widowControl w:val="1"/>
+        <w:pBdr>
+          <w:top w:space="0" w:sz="0" w:val="nil"/>
+          <w:left w:space="0" w:sz="0" w:val="nil"/>
+          <w:bottom w:space="0" w:sz="0" w:val="nil"/>
+          <w:right w:space="0" w:sz="0" w:val="nil"/>
+          <w:between w:space="0" w:sz="0" w:val="nil"/>
+        </w:pBdr>
+        <w:shd w:fill="auto" w:val="clear"/>
+        <w:spacing w:after="160" w:before="240" w:line="259.20000000000005" w:lineRule="auto"/>
+        <w:ind w:left="0" w:right="0" w:firstLine="0"/>
+        <w:jc w:val="left"/>
+        <w:rPr>
+          <w:rFonts w:ascii="Arial" w:cs="Arial" w:eastAsia="Arial" w:hAnsi="Arial"/>
+        </w:rPr>
+      </w:pPr>
+      <w:r>
+        <w:rPr>
+          <w:rFonts w:ascii="Arial" w:cs="Arial" w:eastAsia="Arial" w:hAnsi="Arial"/>
+          <w:b w:val="1"/>
+          <w:sz w:val="28"/>
+          <w:szCs w:val="28"/>
+          <w:rtl w:val="0"/>
+        </w:rPr>
+        <w:t xml:space="preserve">RadioGroup y RadioButton</w:t>
+      </w:r>
+      <w:r>
+        <w:rPr>
+          <w:rtl w:val="0"/>
+        </w:rPr>
+      </w:r>
+    </w:p>
+    <w:p>
+      <w:pPr>
+        <w:keepNext w:val="0"/>
+        <w:keepLines w:val="0"/>
+        <w:pageBreakBefore w:val="0"/>
+        <w:widowControl w:val="1"/>
+        <w:pBdr>
+          <w:top w:space="0" w:sz="0" w:val="nil"/>
+          <w:left w:space="0" w:sz="0" w:val="nil"/>
+          <w:bottom w:space="0" w:sz="0" w:val="nil"/>
+          <w:right w:space="0" w:sz="0" w:val="nil"/>
+          <w:between w:space="0" w:sz="0" w:val="nil"/>
+        </w:pBdr>
+        <w:shd w:fill="auto" w:val="clear"/>
+        <w:spacing w:after="160" w:before="240" w:line="259.20000000000005" w:lineRule="auto"/>
+        <w:ind w:left="0" w:right="0" w:firstLine="0"/>
+        <w:jc w:val="left"/>
+        <w:rPr>
+          <w:rFonts w:ascii="Arial" w:cs="Arial" w:eastAsia="Arial" w:hAnsi="Arial"/>
+        </w:rPr>
+      </w:pPr>
+      <w:r>
+        <w:rPr>
+          <w:rFonts w:ascii="Arial" w:cs="Arial" w:eastAsia="Arial" w:hAnsi="Arial"/>
+          <w:rtl w:val="0"/>
+        </w:rPr>
+        <w:t xml:space="preserve">Un </w:t>
+      </w:r>
+      <w:r>
+        <w:rPr>
+          <w:rFonts w:ascii="Arial" w:cs="Arial" w:eastAsia="Arial" w:hAnsi="Arial"/>
+          <w:rtl w:val="0"/>
+        </w:rPr>
+        <w:t xml:space="preserve">RadioGroup</w:t>
+      </w:r>
+      <w:r>
+        <w:rPr>
+          <w:rFonts w:ascii="Arial" w:cs="Arial" w:eastAsia="Arial" w:hAnsi="Arial"/>
+          <w:rtl w:val="0"/>
+        </w:rPr>
+        <w:t xml:space="preserve"> es un conjunto de botones de opción (RadioButton) donde solo se puede seleccionar uno a la vez. Los botones de opción se encuentran dentro del RadioGroup.</w:t>
+      </w:r>
+    </w:p>
+    <w:p>
+      <w:pPr>
+        <w:keepNext w:val="0"/>
+        <w:keepLines w:val="0"/>
+        <w:pageBreakBefore w:val="0"/>
+        <w:widowControl w:val="1"/>
+        <w:pBdr>
+          <w:top w:space="0" w:sz="0" w:val="nil"/>
+          <w:left w:space="0" w:sz="0" w:val="nil"/>
+          <w:bottom w:space="0" w:sz="0" w:val="nil"/>
+          <w:right w:space="0" w:sz="0" w:val="nil"/>
+          <w:between w:space="0" w:sz="0" w:val="nil"/>
+        </w:pBdr>
+        <w:shd w:fill="auto" w:val="clear"/>
+        <w:spacing w:after="160" w:before="240" w:line="259.20000000000005" w:lineRule="auto"/>
+        <w:ind w:left="0" w:right="0" w:firstLine="0"/>
+        <w:jc w:val="left"/>
+        <w:rPr>
+          <w:rFonts w:ascii="Arial" w:cs="Arial" w:eastAsia="Arial" w:hAnsi="Arial"/>
+        </w:rPr>
+      </w:pPr>
+      <w:r>
+        <w:rPr>
+          <w:rFonts w:ascii="Arial" w:cs="Arial" w:eastAsia="Arial" w:hAnsi="Arial"/>
+          <w:rtl w:val="0"/>
+        </w:rPr>
+        <w:t xml:space="preserve">Puedes utilizar el método </w:t>
+      </w:r>
+      <w:r>
+        <w:rPr>
+          <w:rFonts w:ascii="Arial" w:cs="Arial" w:eastAsia="Arial" w:hAnsi="Arial"/>
+          <w:rtl w:val="0"/>
+        </w:rPr>
+        <w:t xml:space="preserve">setOnCheckedChangeListener</w:t>
+      </w:r>
+      <w:r>
+        <w:rPr>
+          <w:rFonts w:ascii="Arial" w:cs="Arial" w:eastAsia="Arial" w:hAnsi="Arial"/>
+          <w:rtl w:val="0"/>
+        </w:rPr>
+        <w:t xml:space="preserve"> para saber cuál de los RadioButton ha sido seleccionado en el grupo. Un ejemplo sería:</w:t>
+      </w:r>
+      <w:r>
+        <w:rPr>
+          <w:rtl w:val="0"/>
+        </w:rPr>
+      </w:r>
+    </w:p>
+    <w:p>
+      <w:pPr>
+        <w:keepNext w:val="0"/>
+        <w:keepLines w:val="0"/>
+        <w:pageBreakBefore w:val="0"/>
+        <w:widowControl w:val="1"/>
+        <w:pBdr>
+          <w:top w:space="0" w:sz="0" w:val="nil"/>
+          <w:left w:space="0" w:sz="0" w:val="nil"/>
+          <w:bottom w:space="0" w:sz="0" w:val="nil"/>
+          <w:right w:space="0" w:sz="0" w:val="nil"/>
+          <w:between w:space="0" w:sz="0" w:val="nil"/>
+        </w:pBdr>
+        <w:shd w:fill="auto" w:val="clear"/>
+        <w:spacing w:after="160" w:before="240" w:line="259.20000000000005" w:lineRule="auto"/>
+        <w:ind w:left="0" w:right="0" w:firstLine="0"/>
+        <w:jc w:val="left"/>
+        <w:rPr>
+          <w:rFonts w:ascii="Arial" w:cs="Arial" w:eastAsia="Arial" w:hAnsi="Arial"/>
+        </w:rPr>
+      </w:pPr>
+      <w:r>
+        <w:rPr>
+          <w:rFonts w:ascii="Arial" w:cs="Arial" w:eastAsia="Arial" w:hAnsi="Arial"/>
+          <w:rtl w:val="0"/>
+        </w:rPr>
+        <w:t xml:space="preserve">RadioGroup</w:t>
+      </w:r>
+      <w:r>
+        <w:rPr>
+          <w:rFonts w:ascii="Arial" w:cs="Arial" w:eastAsia="Arial" w:hAnsi="Arial"/>
+          <w:rtl w:val="0"/>
+        </w:rPr>
+        <w:t xml:space="preserve"> </w:t>
+      </w:r>
+      <w:r>
+        <w:rPr>
+          <w:rFonts w:ascii="Arial" w:cs="Arial" w:eastAsia="Arial" w:hAnsi="Arial"/>
+          <w:rtl w:val="0"/>
+        </w:rPr>
+        <w:t xml:space="preserve">radioGroup</w:t>
+      </w:r>
+      <w:r>
+        <w:rPr>
+          <w:rFonts w:ascii="Arial" w:cs="Arial" w:eastAsia="Arial" w:hAnsi="Arial"/>
+          <w:rtl w:val="0"/>
+        </w:rPr>
+        <w:t xml:space="preserve"> = findViewById(R.id.radioGroup);</w:t>
+      </w:r>
+    </w:p>
+    <w:p>
+      <w:pPr>
+        <w:keepNext w:val="0"/>
+        <w:keepLines w:val="0"/>
+        <w:pageBreakBefore w:val="0"/>
+        <w:widowControl w:val="1"/>
+        <w:pBdr>
+          <w:top w:space="0" w:sz="0" w:val="nil"/>
+          <w:left w:space="0" w:sz="0" w:val="nil"/>
+          <w:bottom w:space="0" w:sz="0" w:val="nil"/>
+          <w:right w:space="0" w:sz="0" w:val="nil"/>
+          <w:between w:space="0" w:sz="0" w:val="nil"/>
+        </w:pBdr>
+        <w:shd w:fill="auto" w:val="clear"/>
+        <w:spacing w:after="160" w:before="240" w:line="259.20000000000005" w:lineRule="auto"/>
+        <w:ind w:left="0" w:right="0" w:firstLine="0"/>
+        <w:jc w:val="left"/>
+        <w:rPr>
+          <w:rFonts w:ascii="Arial" w:cs="Arial" w:eastAsia="Arial" w:hAnsi="Arial"/>
+        </w:rPr>
+      </w:pPr>
+      <w:r>
+        <w:rPr>
+          <w:rFonts w:ascii="Arial" w:cs="Arial" w:eastAsia="Arial" w:hAnsi="Arial"/>
+          <w:rtl w:val="0"/>
+        </w:rPr>
+        <w:t xml:space="preserve">radioGroup.setOnCheckedChangeListener(</w:t>
+      </w:r>
+      <w:r>
+        <w:rPr>
+          <w:rFonts w:ascii="Arial" w:cs="Arial" w:eastAsia="Arial" w:hAnsi="Arial"/>
+          <w:rtl w:val="0"/>
+        </w:rPr>
+        <w:t xml:space="preserve">new</w:t>
+      </w:r>
+      <w:r>
+        <w:rPr>
+          <w:rFonts w:ascii="Arial" w:cs="Arial" w:eastAsia="Arial" w:hAnsi="Arial"/>
+          <w:rtl w:val="0"/>
+        </w:rPr>
+        <w:t xml:space="preserve"> </w:t>
+      </w:r>
+      <w:r>
+        <w:rPr>
+          <w:rFonts w:ascii="Arial" w:cs="Arial" w:eastAsia="Arial" w:hAnsi="Arial"/>
+          <w:rtl w:val="0"/>
+        </w:rPr>
+        <w:t xml:space="preserve">RadioGroup</w:t>
+      </w:r>
+      <w:r>
+        <w:rPr>
+          <w:rFonts w:ascii="Arial" w:cs="Arial" w:eastAsia="Arial" w:hAnsi="Arial"/>
+          <w:rtl w:val="0"/>
+        </w:rPr>
+        <w:t xml:space="preserve">.OnCheckedChangeListener() {</w:t>
+      </w:r>
+    </w:p>
+    <w:p>
+      <w:pPr>
+        <w:keepNext w:val="0"/>
+        <w:keepLines w:val="0"/>
+        <w:pageBreakBefore w:val="0"/>
+        <w:widowControl w:val="1"/>
+        <w:pBdr>
+          <w:top w:space="0" w:sz="0" w:val="nil"/>
+          <w:left w:space="0" w:sz="0" w:val="nil"/>
+          <w:bottom w:space="0" w:sz="0" w:val="nil"/>
+          <w:right w:space="0" w:sz="0" w:val="nil"/>
+          <w:between w:space="0" w:sz="0" w:val="nil"/>
+        </w:pBdr>
+        <w:shd w:fill="auto" w:val="clear"/>
+        <w:spacing w:after="160" w:before="240" w:line="259.20000000000005" w:lineRule="auto"/>
+        <w:ind w:left="0" w:right="0" w:firstLine="0"/>
+        <w:jc w:val="left"/>
+        <w:rPr>
+          <w:rFonts w:ascii="Arial" w:cs="Arial" w:eastAsia="Arial" w:hAnsi="Arial"/>
+        </w:rPr>
+      </w:pPr>
+      <w:r>
+        <w:rPr>
+          <w:rFonts w:ascii="Arial" w:cs="Arial" w:eastAsia="Arial" w:hAnsi="Arial"/>
+          <w:rtl w:val="0"/>
+        </w:rPr>
+        <w:t xml:space="preserve">    @Override</w:t>
+      </w:r>
+    </w:p>
+    <w:p>
+      <w:pPr>
+        <w:keepNext w:val="0"/>
+        <w:keepLines w:val="0"/>
+        <w:pageBreakBefore w:val="0"/>
+        <w:widowControl w:val="1"/>
+        <w:pBdr>
+          <w:top w:space="0" w:sz="0" w:val="nil"/>
+          <w:left w:space="0" w:sz="0" w:val="nil"/>
+          <w:bottom w:space="0" w:sz="0" w:val="nil"/>
+          <w:right w:space="0" w:sz="0" w:val="nil"/>
+          <w:between w:space="0" w:sz="0" w:val="nil"/>
+        </w:pBdr>
+        <w:shd w:fill="auto" w:val="clear"/>
+        <w:spacing w:after="160" w:before="240" w:line="259.20000000000005" w:lineRule="auto"/>
+        <w:ind w:left="0" w:right="0" w:firstLine="0"/>
+        <w:jc w:val="left"/>
+        <w:rPr>
+          <w:rFonts w:ascii="Arial" w:cs="Arial" w:eastAsia="Arial" w:hAnsi="Arial"/>
+        </w:rPr>
+      </w:pPr>
+      <w:r>
+        <w:rPr>
+          <w:rFonts w:ascii="Arial" w:cs="Arial" w:eastAsia="Arial" w:hAnsi="Arial"/>
+          <w:rtl w:val="0"/>
+        </w:rPr>
+        <w:t xml:space="preserve">    </w:t>
+      </w:r>
+      <w:r>
+        <w:rPr>
+          <w:rFonts w:ascii="Arial" w:cs="Arial" w:eastAsia="Arial" w:hAnsi="Arial"/>
+          <w:rtl w:val="0"/>
+        </w:rPr>
+        <w:t xml:space="preserve">public</w:t>
+      </w:r>
+      <w:r>
+        <w:rPr>
+          <w:rFonts w:ascii="Arial" w:cs="Arial" w:eastAsia="Arial" w:hAnsi="Arial"/>
+          <w:rtl w:val="0"/>
+        </w:rPr>
+        <w:t xml:space="preserve"> </w:t>
+      </w:r>
+      <w:r>
+        <w:rPr>
+          <w:rFonts w:ascii="Arial" w:cs="Arial" w:eastAsia="Arial" w:hAnsi="Arial"/>
+          <w:rtl w:val="0"/>
+        </w:rPr>
+        <w:t xml:space="preserve">void</w:t>
+      </w:r>
+      <w:r>
+        <w:rPr>
+          <w:rFonts w:ascii="Arial" w:cs="Arial" w:eastAsia="Arial" w:hAnsi="Arial"/>
+          <w:rtl w:val="0"/>
+        </w:rPr>
+        <w:t xml:space="preserve"> </w:t>
+      </w:r>
+      <w:r>
+        <w:rPr>
+          <w:rFonts w:ascii="Arial" w:cs="Arial" w:eastAsia="Arial" w:hAnsi="Arial"/>
+          <w:rtl w:val="0"/>
+        </w:rPr>
+        <w:t xml:space="preserve">onCheckedChanged</w:t>
+      </w:r>
+      <w:r>
+        <w:rPr>
+          <w:rFonts w:ascii="Arial" w:cs="Arial" w:eastAsia="Arial" w:hAnsi="Arial"/>
+          <w:rtl w:val="0"/>
+        </w:rPr>
+        <w:t xml:space="preserve">(RadioGroup group, </w:t>
+      </w:r>
+      <w:r>
+        <w:rPr>
+          <w:rFonts w:ascii="Arial" w:cs="Arial" w:eastAsia="Arial" w:hAnsi="Arial"/>
+          <w:rtl w:val="0"/>
+        </w:rPr>
+        <w:t xml:space="preserve">int</w:t>
+      </w:r>
+      <w:r>
+        <w:rPr>
+          <w:rFonts w:ascii="Arial" w:cs="Arial" w:eastAsia="Arial" w:hAnsi="Arial"/>
+          <w:rtl w:val="0"/>
+        </w:rPr>
+        <w:t xml:space="preserve"> checkedId) {</w:t>
+      </w:r>
+    </w:p>
+    <w:p>
+      <w:pPr>
+        <w:keepNext w:val="0"/>
+        <w:keepLines w:val="0"/>
+        <w:pageBreakBefore w:val="0"/>
+        <w:widowControl w:val="1"/>
+        <w:pBdr>
+          <w:top w:space="0" w:sz="0" w:val="nil"/>
+          <w:left w:space="0" w:sz="0" w:val="nil"/>
+          <w:bottom w:space="0" w:sz="0" w:val="nil"/>
+          <w:right w:space="0" w:sz="0" w:val="nil"/>
+          <w:between w:space="0" w:sz="0" w:val="nil"/>
+        </w:pBdr>
+        <w:shd w:fill="auto" w:val="clear"/>
+        <w:spacing w:after="160" w:before="240" w:line="259.20000000000005" w:lineRule="auto"/>
+        <w:ind w:left="0" w:right="0" w:firstLine="0"/>
+        <w:jc w:val="left"/>
+        <w:rPr>
+          <w:rFonts w:ascii="Arial" w:cs="Arial" w:eastAsia="Arial" w:hAnsi="Arial"/>
+        </w:rPr>
+      </w:pPr>
+      <w:r>
+        <w:rPr>
+          <w:rFonts w:ascii="Arial" w:cs="Arial" w:eastAsia="Arial" w:hAnsi="Arial"/>
+          <w:rtl w:val="0"/>
+        </w:rPr>
+        <w:t xml:space="preserve">        </w:t>
+      </w:r>
+      <w:r>
+        <w:rPr>
+          <w:rFonts w:ascii="Arial" w:cs="Arial" w:eastAsia="Arial" w:hAnsi="Arial"/>
+          <w:rtl w:val="0"/>
+        </w:rPr>
+        <w:t xml:space="preserve">RadioButton</w:t>
+      </w:r>
+      <w:r>
+        <w:rPr>
+          <w:rFonts w:ascii="Arial" w:cs="Arial" w:eastAsia="Arial" w:hAnsi="Arial"/>
+          <w:rtl w:val="0"/>
+        </w:rPr>
+        <w:t xml:space="preserve"> </w:t>
+      </w:r>
+      <w:r>
+        <w:rPr>
+          <w:rFonts w:ascii="Arial" w:cs="Arial" w:eastAsia="Arial" w:hAnsi="Arial"/>
+          <w:rtl w:val="0"/>
+        </w:rPr>
+        <w:t xml:space="preserve">radioButton</w:t>
+      </w:r>
+      <w:r>
+        <w:rPr>
+          <w:rFonts w:ascii="Arial" w:cs="Arial" w:eastAsia="Arial" w:hAnsi="Arial"/>
+          <w:rtl w:val="0"/>
+        </w:rPr>
+        <w:t xml:space="preserve"> = findViewById(checkedId);</w:t>
+      </w:r>
+    </w:p>
+    <w:p>
+      <w:pPr>
+        <w:keepNext w:val="0"/>
+        <w:keepLines w:val="0"/>
+        <w:pageBreakBefore w:val="0"/>
+        <w:widowControl w:val="1"/>
+        <w:pBdr>
+          <w:top w:space="0" w:sz="0" w:val="nil"/>
+          <w:left w:space="0" w:sz="0" w:val="nil"/>
+          <w:bottom w:space="0" w:sz="0" w:val="nil"/>
+          <w:right w:space="0" w:sz="0" w:val="nil"/>
+          <w:between w:space="0" w:sz="0" w:val="nil"/>
+        </w:pBdr>
+        <w:shd w:fill="auto" w:val="clear"/>
+        <w:spacing w:after="160" w:before="240" w:line="259.20000000000005" w:lineRule="auto"/>
+        <w:ind w:left="0" w:right="0" w:firstLine="0"/>
+        <w:jc w:val="left"/>
+        <w:rPr>
+          <w:rFonts w:ascii="Arial" w:cs="Arial" w:eastAsia="Arial" w:hAnsi="Arial"/>
+        </w:rPr>
+      </w:pPr>
+      <w:r>
+        <w:rPr>
+          <w:rFonts w:ascii="Arial" w:cs="Arial" w:eastAsia="Arial" w:hAnsi="Arial"/>
+          <w:rtl w:val="0"/>
+        </w:rPr>
+        <w:t xml:space="preserve">        </w:t>
+      </w:r>
+      <w:r>
+        <w:rPr>
+          <w:rFonts w:ascii="Arial" w:cs="Arial" w:eastAsia="Arial" w:hAnsi="Arial"/>
+          <w:rtl w:val="0"/>
+        </w:rPr>
+        <w:t xml:space="preserve">if</w:t>
+      </w:r>
+      <w:r>
+        <w:rPr>
+          <w:rFonts w:ascii="Arial" w:cs="Arial" w:eastAsia="Arial" w:hAnsi="Arial"/>
+          <w:rtl w:val="0"/>
+        </w:rPr>
+        <w:t xml:space="preserve"> (radioButton != </w:t>
+      </w:r>
+      <w:r>
+        <w:rPr>
+          <w:rFonts w:ascii="Arial" w:cs="Arial" w:eastAsia="Arial" w:hAnsi="Arial"/>
+          <w:rtl w:val="0"/>
+        </w:rPr>
+        <w:t xml:space="preserve">null</w:t>
+      </w:r>
+      <w:r>
+        <w:rPr>
+          <w:rFonts w:ascii="Arial" w:cs="Arial" w:eastAsia="Arial" w:hAnsi="Arial"/>
+          <w:rtl w:val="0"/>
+        </w:rPr>
+        <w:t xml:space="preserve">) {</w:t>
+      </w:r>
+    </w:p>
+    <w:p>
+      <w:pPr>
+        <w:keepNext w:val="0"/>
+        <w:keepLines w:val="0"/>
+        <w:pageBreakBefore w:val="0"/>
+        <w:widowControl w:val="1"/>
+        <w:pBdr>
+          <w:top w:space="0" w:sz="0" w:val="nil"/>
+          <w:left w:space="0" w:sz="0" w:val="nil"/>
+          <w:bottom w:space="0" w:sz="0" w:val="nil"/>
+          <w:right w:space="0" w:sz="0" w:val="nil"/>
+          <w:between w:space="0" w:sz="0" w:val="nil"/>
+        </w:pBdr>
+        <w:shd w:fill="auto" w:val="clear"/>
+        <w:spacing w:after="160" w:before="240" w:line="259.20000000000005" w:lineRule="auto"/>
+        <w:ind w:left="0" w:right="0" w:firstLine="0"/>
+        <w:jc w:val="left"/>
+        <w:rPr>
+          <w:rFonts w:ascii="Arial" w:cs="Arial" w:eastAsia="Arial" w:hAnsi="Arial"/>
+        </w:rPr>
+      </w:pPr>
+      <w:r>
+        <w:rPr>
+          <w:rFonts w:ascii="Arial" w:cs="Arial" w:eastAsia="Arial" w:hAnsi="Arial"/>
+          <w:rtl w:val="0"/>
+        </w:rPr>
+        <w:t xml:space="preserve">            </w:t>
+      </w:r>
+      <w:r>
+        <w:rPr>
+          <w:rFonts w:ascii="Arial" w:cs="Arial" w:eastAsia="Arial" w:hAnsi="Arial"/>
+          <w:rtl w:val="0"/>
+        </w:rPr>
+        <w:t xml:space="preserve">String</w:t>
+      </w:r>
+      <w:r>
+        <w:rPr>
+          <w:rFonts w:ascii="Arial" w:cs="Arial" w:eastAsia="Arial" w:hAnsi="Arial"/>
+          <w:rtl w:val="0"/>
+        </w:rPr>
+        <w:t xml:space="preserve"> </w:t>
+      </w:r>
+      <w:r>
+        <w:rPr>
+          <w:rFonts w:ascii="Arial" w:cs="Arial" w:eastAsia="Arial" w:hAnsi="Arial"/>
+          <w:rtl w:val="0"/>
+        </w:rPr>
+        <w:t xml:space="preserve">opcionSeleccionada</w:t>
+      </w:r>
+      <w:r>
+        <w:rPr>
+          <w:rFonts w:ascii="Arial" w:cs="Arial" w:eastAsia="Arial" w:hAnsi="Arial"/>
+          <w:rtl w:val="0"/>
+        </w:rPr>
+        <w:t xml:space="preserve"> = radioButton.getText().toString();</w:t>
+      </w:r>
+    </w:p>
+    <w:p>
+      <w:pPr>
+        <w:keepNext w:val="0"/>
+        <w:keepLines w:val="0"/>
+        <w:pageBreakBefore w:val="0"/>
+        <w:widowControl w:val="1"/>
+        <w:pBdr>
+          <w:top w:space="0" w:sz="0" w:val="nil"/>
+          <w:left w:space="0" w:sz="0" w:val="nil"/>
+          <w:bottom w:space="0" w:sz="0" w:val="nil"/>
+          <w:right w:space="0" w:sz="0" w:val="nil"/>
+          <w:between w:space="0" w:sz="0" w:val="nil"/>
+        </w:pBdr>
+        <w:shd w:fill="auto" w:val="clear"/>
+        <w:spacing w:after="160" w:before="240" w:line="259.20000000000005" w:lineRule="auto"/>
+        <w:ind w:left="0" w:right="0" w:firstLine="0"/>
+        <w:jc w:val="left"/>
+        <w:rPr>
+          <w:rFonts w:ascii="Arial" w:cs="Arial" w:eastAsia="Arial" w:hAnsi="Arial"/>
+        </w:rPr>
+      </w:pPr>
+      <w:r>
+        <w:rPr>
+          <w:rFonts w:ascii="Arial" w:cs="Arial" w:eastAsia="Arial" w:hAnsi="Arial"/>
+          <w:rtl w:val="0"/>
+        </w:rPr>
+        <w:t xml:space="preserve">            // Realiza acciones basadas en la opción seleccionada</w:t>
+      </w:r>
+    </w:p>
+    <w:p>
+      <w:pPr>
+        <w:keepNext w:val="0"/>
+        <w:keepLines w:val="0"/>
+        <w:pageBreakBefore w:val="0"/>
+        <w:widowControl w:val="1"/>
+        <w:pBdr>
+          <w:top w:space="0" w:sz="0" w:val="nil"/>
+          <w:left w:space="0" w:sz="0" w:val="nil"/>
+          <w:bottom w:space="0" w:sz="0" w:val="nil"/>
+          <w:right w:space="0" w:sz="0" w:val="nil"/>
+          <w:between w:space="0" w:sz="0" w:val="nil"/>
+        </w:pBdr>
+        <w:shd w:fill="auto" w:val="clear"/>
+        <w:spacing w:after="160" w:before="240" w:line="259.20000000000005" w:lineRule="auto"/>
+        <w:ind w:left="0" w:right="0" w:firstLine="0"/>
+        <w:jc w:val="left"/>
+        <w:rPr>
+          <w:rFonts w:ascii="Arial" w:cs="Arial" w:eastAsia="Arial" w:hAnsi="Arial"/>
+        </w:rPr>
+      </w:pPr>
+      <w:r>
+        <w:rPr>
+          <w:rFonts w:ascii="Arial" w:cs="Arial" w:eastAsia="Arial" w:hAnsi="Arial"/>
+          <w:rtl w:val="0"/>
+        </w:rPr>
+        <w:t xml:space="preserve">        }</w:t>
+      </w:r>
+    </w:p>
+    <w:p>
+      <w:pPr>
+        <w:keepNext w:val="0"/>
+        <w:keepLines w:val="0"/>
+        <w:pageBreakBefore w:val="0"/>
+        <w:widowControl w:val="1"/>
+        <w:pBdr>
+          <w:top w:space="0" w:sz="0" w:val="nil"/>
+          <w:left w:space="0" w:sz="0" w:val="nil"/>
+          <w:bottom w:space="0" w:sz="0" w:val="nil"/>
+          <w:right w:space="0" w:sz="0" w:val="nil"/>
+          <w:between w:space="0" w:sz="0" w:val="nil"/>
+        </w:pBdr>
+        <w:shd w:fill="auto" w:val="clear"/>
+        <w:spacing w:after="160" w:before="240" w:line="259.20000000000005" w:lineRule="auto"/>
+        <w:ind w:left="0" w:right="0" w:firstLine="0"/>
+        <w:jc w:val="left"/>
+        <w:rPr>
+          <w:rFonts w:ascii="Arial" w:cs="Arial" w:eastAsia="Arial" w:hAnsi="Arial"/>
+        </w:rPr>
+      </w:pPr>
+      <w:r>
+        <w:rPr>
+          <w:rFonts w:ascii="Arial" w:cs="Arial" w:eastAsia="Arial" w:hAnsi="Arial"/>
+          <w:rtl w:val="0"/>
+        </w:rPr>
+        <w:t xml:space="preserve">    }</w:t>
+      </w:r>
+    </w:p>
+    <w:p>
+      <w:pPr>
+        <w:keepNext w:val="0"/>
+        <w:keepLines w:val="0"/>
+        <w:pageBreakBefore w:val="0"/>
+        <w:widowControl w:val="1"/>
+        <w:pBdr>
+          <w:top w:space="0" w:sz="0" w:val="nil"/>
+          <w:left w:space="0" w:sz="0" w:val="nil"/>
+          <w:bottom w:space="0" w:sz="0" w:val="nil"/>
+          <w:right w:space="0" w:sz="0" w:val="nil"/>
+          <w:between w:space="0" w:sz="0" w:val="nil"/>
+        </w:pBdr>
+        <w:shd w:fill="auto" w:val="clear"/>
+        <w:spacing w:after="160" w:before="240" w:line="259.20000000000005" w:lineRule="auto"/>
+        <w:ind w:left="0" w:right="0" w:firstLine="0"/>
+        <w:jc w:val="left"/>
+        <w:rPr>
+          <w:rFonts w:ascii="Arial" w:cs="Arial" w:eastAsia="Arial" w:hAnsi="Arial"/>
+        </w:rPr>
+      </w:pPr>
+      <w:r>
+        <w:rPr>
+          <w:rFonts w:ascii="Arial" w:cs="Arial" w:eastAsia="Arial" w:hAnsi="Arial"/>
+          <w:rtl w:val="0"/>
+        </w:rPr>
+        <w:t xml:space="preserve">});</w:t>
+      </w:r>
+    </w:p>
+    <w:p>
+      <w:pPr>
+        <w:keepNext w:val="0"/>
+        <w:keepLines w:val="0"/>
+        <w:pageBreakBefore w:val="0"/>
+        <w:widowControl w:val="1"/>
+        <w:pBdr>
+          <w:top w:space="0" w:sz="0" w:val="nil"/>
+          <w:left w:space="0" w:sz="0" w:val="nil"/>
+          <w:bottom w:space="0" w:sz="0" w:val="nil"/>
+          <w:right w:space="0" w:sz="0" w:val="nil"/>
+          <w:between w:space="0" w:sz="0" w:val="nil"/>
+        </w:pBdr>
+        <w:shd w:fill="auto" w:val="clear"/>
+        <w:spacing w:after="160" w:before="240" w:line="259.20000000000005" w:lineRule="auto"/>
+        <w:ind w:left="0" w:right="0" w:firstLine="0"/>
+        <w:jc w:val="left"/>
+        <w:rPr>
+          <w:rFonts w:ascii="Arial" w:cs="Arial" w:eastAsia="Arial" w:hAnsi="Arial"/>
+        </w:rPr>
+      </w:pPr>
+      <w:r>
+        <w:rPr>
+          <w:rtl w:val="0"/>
+        </w:rPr>
+      </w:r>
+    </w:p>
+    <w:p>
+      <w:pPr>
+        <w:keepNext w:val="0"/>
+        <w:keepLines w:val="0"/>
+        <w:pageBreakBefore w:val="0"/>
+        <w:widowControl w:val="1"/>
+        <w:pBdr>
+          <w:top w:space="0" w:sz="0" w:val="nil"/>
+          <w:left w:space="0" w:sz="0" w:val="nil"/>
+          <w:bottom w:space="0" w:sz="0" w:val="nil"/>
+          <w:right w:space="0" w:sz="0" w:val="nil"/>
+          <w:between w:space="0" w:sz="0" w:val="nil"/>
+        </w:pBdr>
+        <w:shd w:fill="auto" w:val="clear"/>
+        <w:spacing w:after="160" w:before="240" w:line="259.20000000000005" w:lineRule="auto"/>
+        <w:ind w:left="0" w:right="0" w:firstLine="0"/>
+        <w:jc w:val="left"/>
+        <w:rPr>
+          <w:rFonts w:ascii="Arial" w:cs="Arial" w:eastAsia="Arial" w:hAnsi="Arial"/>
+        </w:rPr>
+      </w:pPr>
+      <w:r>
+        <w:rPr>
+          <w:rFonts w:ascii="Arial" w:cs="Arial" w:eastAsia="Arial" w:hAnsi="Arial"/>
+          <w:b w:val="1"/>
+          <w:sz w:val="28"/>
+          <w:szCs w:val="28"/>
+          <w:rtl w:val="0"/>
+        </w:rPr>
+        <w:t xml:space="preserve">Toast</w:t>
+      </w:r>
+      <w:r>
+        <w:rPr>
+          <w:rtl w:val="0"/>
+        </w:rPr>
+      </w:r>
+    </w:p>
+    <w:p>
+      <w:pPr>
+        <w:keepNext w:val="0"/>
+        <w:keepLines w:val="0"/>
+        <w:pageBreakBefore w:val="0"/>
+        <w:widowControl w:val="1"/>
+        <w:pBdr>
+          <w:top w:space="0" w:sz="0" w:val="nil"/>
+          <w:left w:space="0" w:sz="0" w:val="nil"/>
+          <w:bottom w:space="0" w:sz="0" w:val="nil"/>
+          <w:right w:space="0" w:sz="0" w:val="nil"/>
+          <w:between w:space="0" w:sz="0" w:val="nil"/>
+        </w:pBdr>
+        <w:shd w:fill="auto" w:val="clear"/>
+        <w:spacing w:after="160" w:before="240" w:line="259.20000000000005" w:lineRule="auto"/>
+        <w:ind w:left="0" w:right="0" w:firstLine="0"/>
+        <w:jc w:val="left"/>
+        <w:rPr>
+          <w:rFonts w:ascii="Roboto" w:cs="Roboto" w:eastAsia="Roboto" w:hAnsi="Roboto"/>
+          <w:color w:val="d1d5db"/>
+          <w:sz w:val="24"/>
+          <w:szCs w:val="24"/>
+        </w:rPr>
+      </w:pPr>
+      <w:r>
+        <w:rPr>
+          <w:rFonts w:ascii="Arial" w:cs="Arial" w:eastAsia="Arial" w:hAnsi="Arial"/>
+          <w:rtl w:val="0"/>
+        </w:rPr>
+        <w:t xml:space="preserve">Por último, mencionar el uso de Toast, que se utiliza para mostrar un mensaje breve en la pantalla. Puedes utilizarlo para proporcionar información o retroalimentación al usuario.</w:t>
+      </w:r>
+      <w:r>
+        <w:rPr>
+          <w:rtl w:val="0"/>
+        </w:rPr>
+      </w:r>
+    </w:p>
+    <w:p>
+      <w:pPr>
+        <w:spacing w:before="240" w:line="259.20000000000005" w:lineRule="auto"/>
+        <w:rPr>
+          <w:rFonts w:ascii="Arial" w:cs="Arial" w:eastAsia="Arial" w:hAnsi="Arial"/>
+          <w:b w:val="1"/>
+          <w:sz w:val="28"/>
+          <w:szCs w:val="28"/>
+        </w:rPr>
+      </w:pPr>
+      <w:r>
+        <w:rPr>
+          <w:rtl w:val="0"/>
+        </w:rPr>
+      </w:r>
+    </w:p>
+    <w:p>
+      <w:pPr>
+        <w:spacing w:before="240" w:line="259.20000000000005" w:lineRule="auto"/>
+        <w:rPr>
+          <w:rFonts w:ascii="Arial" w:cs="Arial" w:eastAsia="Arial" w:hAnsi="Arial"/>
+        </w:rPr>
+      </w:pPr>
+      <w:r>
+        <w:rPr>
+          <w:rtl w:val="0"/>
+        </w:rPr>
+      </w:r>
+    </w:p>
+    <w:p>
+      <w:pPr>
+        <w:spacing w:before="240" w:line="259.20000000000005" w:lineRule="auto"/>
+        <w:rPr>
+          <w:rFonts w:ascii="Arial" w:cs="Arial" w:eastAsia="Arial" w:hAnsi="Arial"/>
+        </w:rPr>
+      </w:pPr>
+      <w:r>
+        <w:rPr>
+          <w:rFonts w:ascii="Arial" w:cs="Arial" w:eastAsia="Arial" w:hAnsi="Arial"/>
+          <w:rtl w:val="0"/>
+        </w:rPr>
+        <w:t xml:space="preserve"> </w:t>
       </w:r>
       <w:r>
         <w:rPr>

</xml_diff>